<commit_message>
completed tasks for programming
</commit_message>
<xml_diff>
--- a/tasks_prog.docx
+++ b/tasks_prog.docx
@@ -702,53 +702,30 @@
           <w:rFonts w:ascii="Times New Roman" w:hAnsi="Times New Roman" w:cs="Times New Roman"/>
           <w:sz w:val="28"/>
           <w:szCs w:val="28"/>
-        </w:rPr>
-      </w:pPr>
-      <w:proofErr w:type="spellStart"/>
-      <w:r>
-        <w:rPr>
-          <w:rFonts w:ascii="Times New Roman" w:hAnsi="Times New Roman" w:cs="Times New Roman"/>
-          <w:sz w:val="28"/>
-          <w:szCs w:val="28"/>
+          <w:lang w:val="en-US"/>
+        </w:rPr>
+      </w:pPr>
+      <w:proofErr w:type="spellStart"/>
+      <w:proofErr w:type="gramStart"/>
+      <w:r>
+        <w:rPr>
+          <w:rFonts w:ascii="Times New Roman" w:hAnsi="Times New Roman" w:cs="Times New Roman"/>
+          <w:sz w:val="28"/>
+          <w:szCs w:val="28"/>
+          <w:lang w:val="en-US"/>
         </w:rPr>
         <w:t>int</w:t>
       </w:r>
       <w:proofErr w:type="spellEnd"/>
-      <w:r>
-        <w:rPr>
-          <w:rFonts w:ascii="Times New Roman" w:hAnsi="Times New Roman" w:cs="Times New Roman"/>
-          <w:sz w:val="28"/>
-          <w:szCs w:val="28"/>
-        </w:rPr>
-        <w:t xml:space="preserve"> </w:t>
-      </w:r>
-      <w:proofErr w:type="spellStart"/>
-      <w:proofErr w:type="gramStart"/>
-      <w:r>
-        <w:rPr>
-          <w:rFonts w:ascii="Times New Roman" w:hAnsi="Times New Roman" w:cs="Times New Roman"/>
-          <w:sz w:val="28"/>
-          <w:szCs w:val="28"/>
-        </w:rPr>
-        <w:t>main</w:t>
-      </w:r>
-      <w:proofErr w:type="spellEnd"/>
-      <w:r>
-        <w:rPr>
-          <w:rFonts w:ascii="Times New Roman" w:hAnsi="Times New Roman" w:cs="Times New Roman"/>
-          <w:sz w:val="28"/>
-          <w:szCs w:val="28"/>
-        </w:rPr>
-        <w:t>(</w:t>
-      </w:r>
       <w:proofErr w:type="gramEnd"/>
       <w:r>
         <w:rPr>
           <w:rFonts w:ascii="Times New Roman" w:hAnsi="Times New Roman" w:cs="Times New Roman"/>
           <w:sz w:val="28"/>
           <w:szCs w:val="28"/>
-        </w:rPr>
-        <w:t>)</w:t>
+          <w:lang w:val="en-US"/>
+        </w:rPr>
+        <w:t xml:space="preserve"> main()</w:t>
       </w:r>
     </w:p>
     <w:p>
@@ -1059,6 +1036,7 @@
           <w:rFonts w:ascii="Times New Roman" w:hAnsi="Times New Roman" w:cs="Times New Roman"/>
           <w:sz w:val="28"/>
           <w:szCs w:val="28"/>
+          <w:lang w:val="en-US"/>
         </w:rPr>
       </w:pPr>
       <w:r>
@@ -1075,6 +1053,7 @@
           <w:rFonts w:ascii="Times New Roman" w:hAnsi="Times New Roman" w:cs="Times New Roman"/>
           <w:sz w:val="28"/>
           <w:szCs w:val="28"/>
+          <w:lang w:val="en-US"/>
         </w:rPr>
         <w:t>{</w:t>
       </w:r>
@@ -1087,13 +1066,15 @@
           <w:rFonts w:ascii="Times New Roman" w:hAnsi="Times New Roman" w:cs="Times New Roman"/>
           <w:sz w:val="28"/>
           <w:szCs w:val="28"/>
-        </w:rPr>
-      </w:pPr>
-      <w:r>
-        <w:rPr>
-          <w:rFonts w:ascii="Times New Roman" w:hAnsi="Times New Roman" w:cs="Times New Roman"/>
-          <w:sz w:val="28"/>
-          <w:szCs w:val="28"/>
+          <w:lang w:val="en-US"/>
+        </w:rPr>
+      </w:pPr>
+      <w:r>
+        <w:rPr>
+          <w:rFonts w:ascii="Times New Roman" w:hAnsi="Times New Roman" w:cs="Times New Roman"/>
+          <w:sz w:val="28"/>
+          <w:szCs w:val="28"/>
+          <w:lang w:val="en-US"/>
         </w:rPr>
         <w:tab/>
       </w:r>
@@ -1102,24 +1083,27 @@
           <w:rFonts w:ascii="Times New Roman" w:hAnsi="Times New Roman" w:cs="Times New Roman"/>
           <w:sz w:val="28"/>
           <w:szCs w:val="28"/>
+          <w:lang w:val="en-US"/>
         </w:rPr>
         <w:tab/>
       </w:r>
-      <w:proofErr w:type="spellStart"/>
-      <w:r>
-        <w:rPr>
-          <w:rFonts w:ascii="Times New Roman" w:hAnsi="Times New Roman" w:cs="Times New Roman"/>
-          <w:sz w:val="28"/>
-          <w:szCs w:val="28"/>
+      <w:proofErr w:type="gramStart"/>
+      <w:r>
+        <w:rPr>
+          <w:rFonts w:ascii="Times New Roman" w:hAnsi="Times New Roman" w:cs="Times New Roman"/>
+          <w:sz w:val="28"/>
+          <w:szCs w:val="28"/>
+          <w:lang w:val="en-US"/>
         </w:rPr>
         <w:t>sum</w:t>
       </w:r>
-      <w:proofErr w:type="spellEnd"/>
-      <w:r>
-        <w:rPr>
-          <w:rFonts w:ascii="Times New Roman" w:hAnsi="Times New Roman" w:cs="Times New Roman"/>
-          <w:sz w:val="28"/>
-          <w:szCs w:val="28"/>
+      <w:proofErr w:type="gramEnd"/>
+      <w:r>
+        <w:rPr>
+          <w:rFonts w:ascii="Times New Roman" w:hAnsi="Times New Roman" w:cs="Times New Roman"/>
+          <w:sz w:val="28"/>
+          <w:szCs w:val="28"/>
+          <w:lang w:val="en-US"/>
         </w:rPr>
         <w:t xml:space="preserve"> += </w:t>
       </w:r>
@@ -1129,6 +1113,7 @@
           <w:rFonts w:ascii="Times New Roman" w:hAnsi="Times New Roman" w:cs="Times New Roman"/>
           <w:sz w:val="28"/>
           <w:szCs w:val="28"/>
+          <w:lang w:val="en-US"/>
         </w:rPr>
         <w:t>arr</w:t>
       </w:r>
@@ -1138,8 +1123,29 @@
           <w:rFonts w:ascii="Times New Roman" w:hAnsi="Times New Roman" w:cs="Times New Roman"/>
           <w:sz w:val="28"/>
           <w:szCs w:val="28"/>
-        </w:rPr>
-        <w:t>[i];</w:t>
+          <w:lang w:val="en-US"/>
+        </w:rPr>
+        <w:t>[</w:t>
+      </w:r>
+      <w:proofErr w:type="spellStart"/>
+      <w:r>
+        <w:rPr>
+          <w:rFonts w:ascii="Times New Roman" w:hAnsi="Times New Roman" w:cs="Times New Roman"/>
+          <w:sz w:val="28"/>
+          <w:szCs w:val="28"/>
+          <w:lang w:val="en-US"/>
+        </w:rPr>
+        <w:t>i</w:t>
+      </w:r>
+      <w:proofErr w:type="spellEnd"/>
+      <w:r>
+        <w:rPr>
+          <w:rFonts w:ascii="Times New Roman" w:hAnsi="Times New Roman" w:cs="Times New Roman"/>
+          <w:sz w:val="28"/>
+          <w:szCs w:val="28"/>
+          <w:lang w:val="en-US"/>
+        </w:rPr>
+        <w:t>];</w:t>
       </w:r>
     </w:p>
     <w:p>
@@ -1150,13 +1156,15 @@
           <w:rFonts w:ascii="Times New Roman" w:hAnsi="Times New Roman" w:cs="Times New Roman"/>
           <w:sz w:val="28"/>
           <w:szCs w:val="28"/>
-        </w:rPr>
-      </w:pPr>
-      <w:r>
-        <w:rPr>
-          <w:rFonts w:ascii="Times New Roman" w:hAnsi="Times New Roman" w:cs="Times New Roman"/>
-          <w:sz w:val="28"/>
-          <w:szCs w:val="28"/>
+          <w:lang w:val="en-US"/>
+        </w:rPr>
+      </w:pPr>
+      <w:r>
+        <w:rPr>
+          <w:rFonts w:ascii="Times New Roman" w:hAnsi="Times New Roman" w:cs="Times New Roman"/>
+          <w:sz w:val="28"/>
+          <w:szCs w:val="28"/>
+          <w:lang w:val="en-US"/>
         </w:rPr>
         <w:tab/>
         <w:t>}</w:t>
@@ -1178,6 +1186,7 @@
           <w:rFonts w:ascii="Times New Roman" w:hAnsi="Times New Roman" w:cs="Times New Roman"/>
           <w:sz w:val="28"/>
           <w:szCs w:val="28"/>
+          <w:lang w:val="en-US"/>
         </w:rPr>
         <w:tab/>
       </w:r>
@@ -1212,31 +1221,35 @@
           <w:rFonts w:ascii="Times New Roman" w:hAnsi="Times New Roman" w:cs="Times New Roman"/>
           <w:sz w:val="28"/>
           <w:szCs w:val="28"/>
-        </w:rPr>
-      </w:pPr>
-      <w:r>
-        <w:rPr>
-          <w:rFonts w:ascii="Times New Roman" w:hAnsi="Times New Roman" w:cs="Times New Roman"/>
-          <w:sz w:val="28"/>
-          <w:szCs w:val="28"/>
+          <w:lang w:val="en-US"/>
+        </w:rPr>
+      </w:pPr>
+      <w:r>
+        <w:rPr>
+          <w:rFonts w:ascii="Times New Roman" w:hAnsi="Times New Roman" w:cs="Times New Roman"/>
+          <w:sz w:val="28"/>
+          <w:szCs w:val="28"/>
+          <w:lang w:val="en-US"/>
         </w:rPr>
         <w:tab/>
       </w:r>
-      <w:proofErr w:type="spellStart"/>
-      <w:r>
-        <w:rPr>
-          <w:rFonts w:ascii="Times New Roman" w:hAnsi="Times New Roman" w:cs="Times New Roman"/>
-          <w:sz w:val="28"/>
-          <w:szCs w:val="28"/>
+      <w:proofErr w:type="gramStart"/>
+      <w:r>
+        <w:rPr>
+          <w:rFonts w:ascii="Times New Roman" w:hAnsi="Times New Roman" w:cs="Times New Roman"/>
+          <w:sz w:val="28"/>
+          <w:szCs w:val="28"/>
+          <w:lang w:val="en-US"/>
         </w:rPr>
         <w:t>return</w:t>
       </w:r>
-      <w:proofErr w:type="spellEnd"/>
-      <w:r>
-        <w:rPr>
-          <w:rFonts w:ascii="Times New Roman" w:hAnsi="Times New Roman" w:cs="Times New Roman"/>
-          <w:sz w:val="28"/>
-          <w:szCs w:val="28"/>
+      <w:proofErr w:type="gramEnd"/>
+      <w:r>
+        <w:rPr>
+          <w:rFonts w:ascii="Times New Roman" w:hAnsi="Times New Roman" w:cs="Times New Roman"/>
+          <w:sz w:val="28"/>
+          <w:szCs w:val="28"/>
+          <w:lang w:val="en-US"/>
         </w:rPr>
         <w:t xml:space="preserve"> 0;</w:t>
       </w:r>
@@ -1436,15 +1449,7 @@
           <w:sz w:val="28"/>
           <w:szCs w:val="28"/>
         </w:rPr>
-        <w:t xml:space="preserve"> Известен рост каждого ученика класса. Рост мальчиков условно задан отрицательными числами. Определить средний рост мальчиков и средний рост девочек</w:t>
-      </w:r>
-      <w:r>
-        <w:rPr>
-          <w:rFonts w:ascii="Times New Roman" w:hAnsi="Times New Roman" w:cs="Times New Roman"/>
-          <w:sz w:val="28"/>
-          <w:szCs w:val="28"/>
-        </w:rPr>
-        <w:t>.</w:t>
+        <w:t xml:space="preserve"> Известен рост каждого ученика класса. Рост мальчиков условно задан отрицательными числами. Определить средний рост мальчиков и средний рост девочек.</w:t>
       </w:r>
     </w:p>
     <w:p>
@@ -1480,7 +1485,6 @@
           <w:rFonts w:ascii="Times New Roman" w:hAnsi="Times New Roman" w:cs="Times New Roman"/>
           <w:sz w:val="28"/>
           <w:szCs w:val="28"/>
-          <w:lang w:val="en-US"/>
         </w:rPr>
       </w:pPr>
       <w:r>
@@ -1496,7 +1500,6 @@
           <w:rFonts w:ascii="Times New Roman" w:hAnsi="Times New Roman" w:cs="Times New Roman"/>
           <w:sz w:val="28"/>
           <w:szCs w:val="28"/>
-          <w:lang w:val="en-US"/>
         </w:rPr>
         <w:t xml:space="preserve">: </w:t>
       </w:r>
@@ -1727,6 +1730,3537 @@
           <w:lang w:val="en-US"/>
         </w:rPr>
       </w:pPr>
+      <w:r>
+        <w:rPr>
+          <w:rFonts w:ascii="Times New Roman" w:hAnsi="Times New Roman" w:cs="Times New Roman"/>
+          <w:noProof/>
+          <w:sz w:val="28"/>
+          <w:szCs w:val="28"/>
+          <w:lang w:eastAsia="ru-RU"/>
+        </w:rPr>
+        <w:lastRenderedPageBreak/>
+        <w:drawing>
+          <wp:inline distT="0" distB="0" distL="0" distR="0">
+            <wp:extent cx="2835910" cy="9251950"/>
+            <wp:effectExtent l="0" t="0" r="2540" b="6350"/>
+            <wp:docPr id="2" name="Рисунок 2"/>
+            <wp:cNvGraphicFramePr>
+              <a:graphicFrameLocks xmlns:a="http://schemas.openxmlformats.org/drawingml/2006/main" noChangeAspect="1"/>
+            </wp:cNvGraphicFramePr>
+            <a:graphic xmlns:a="http://schemas.openxmlformats.org/drawingml/2006/main">
+              <a:graphicData uri="http://schemas.openxmlformats.org/drawingml/2006/picture">
+                <pic:pic xmlns:pic="http://schemas.openxmlformats.org/drawingml/2006/picture">
+                  <pic:nvPicPr>
+                    <pic:cNvPr id="2" name="zad_2.png"/>
+                    <pic:cNvPicPr/>
+                  </pic:nvPicPr>
+                  <pic:blipFill>
+                    <a:blip r:embed="rId7">
+                      <a:extLst>
+                        <a:ext uri="{28A0092B-C50C-407E-A947-70E740481C1C}">
+                          <a14:useLocalDpi xmlns:a14="http://schemas.microsoft.com/office/drawing/2010/main" val="0"/>
+                        </a:ext>
+                      </a:extLst>
+                    </a:blip>
+                    <a:stretch>
+                      <a:fillRect/>
+                    </a:stretch>
+                  </pic:blipFill>
+                  <pic:spPr>
+                    <a:xfrm>
+                      <a:off x="0" y="0"/>
+                      <a:ext cx="2835910" cy="9251950"/>
+                    </a:xfrm>
+                    <a:prstGeom prst="rect">
+                      <a:avLst/>
+                    </a:prstGeom>
+                  </pic:spPr>
+                </pic:pic>
+              </a:graphicData>
+            </a:graphic>
+          </wp:inline>
+        </w:drawing>
+      </w:r>
+    </w:p>
+    <w:p>
+      <w:pPr>
+        <w:spacing w:line="360" w:lineRule="auto"/>
+        <w:rPr>
+          <w:rFonts w:ascii="Times New Roman" w:hAnsi="Times New Roman" w:cs="Times New Roman"/>
+          <w:sz w:val="28"/>
+          <w:szCs w:val="28"/>
+        </w:rPr>
+      </w:pPr>
+      <w:r>
+        <w:rPr>
+          <w:rFonts w:ascii="Times New Roman" w:hAnsi="Times New Roman" w:cs="Times New Roman"/>
+          <w:sz w:val="28"/>
+          <w:szCs w:val="28"/>
+        </w:rPr>
+        <w:lastRenderedPageBreak/>
+        <w:t>Программная реализация алгоритма</w:t>
+      </w:r>
+      <w:r>
+        <w:rPr>
+          <w:rFonts w:ascii="Times New Roman" w:hAnsi="Times New Roman" w:cs="Times New Roman"/>
+          <w:sz w:val="28"/>
+          <w:szCs w:val="28"/>
+        </w:rPr>
+        <w:t>:</w:t>
+      </w:r>
+    </w:p>
+    <w:p>
+      <w:pPr>
+        <w:spacing w:line="360" w:lineRule="auto"/>
+        <w:rPr>
+          <w:rFonts w:ascii="Times New Roman" w:hAnsi="Times New Roman" w:cs="Times New Roman"/>
+          <w:sz w:val="28"/>
+          <w:szCs w:val="28"/>
+          <w:lang w:val="en-US"/>
+        </w:rPr>
+      </w:pPr>
+      <w:r>
+        <w:rPr>
+          <w:rFonts w:ascii="Times New Roman" w:hAnsi="Times New Roman" w:cs="Times New Roman"/>
+          <w:sz w:val="28"/>
+          <w:szCs w:val="28"/>
+          <w:lang w:val="en-US"/>
+        </w:rPr>
+        <w:t>#include&lt;</w:t>
+      </w:r>
+      <w:proofErr w:type="spellStart"/>
+      <w:r>
+        <w:rPr>
+          <w:rFonts w:ascii="Times New Roman" w:hAnsi="Times New Roman" w:cs="Times New Roman"/>
+          <w:sz w:val="28"/>
+          <w:szCs w:val="28"/>
+          <w:lang w:val="en-US"/>
+        </w:rPr>
+        <w:t>iostream</w:t>
+      </w:r>
+      <w:proofErr w:type="spellEnd"/>
+      <w:r>
+        <w:rPr>
+          <w:rFonts w:ascii="Times New Roman" w:hAnsi="Times New Roman" w:cs="Times New Roman"/>
+          <w:sz w:val="28"/>
+          <w:szCs w:val="28"/>
+          <w:lang w:val="en-US"/>
+        </w:rPr>
+        <w:t>&gt;</w:t>
+      </w:r>
+    </w:p>
+    <w:p>
+      <w:pPr>
+        <w:spacing w:line="360" w:lineRule="auto"/>
+        <w:rPr>
+          <w:rFonts w:ascii="Times New Roman" w:hAnsi="Times New Roman" w:cs="Times New Roman"/>
+          <w:sz w:val="28"/>
+          <w:szCs w:val="28"/>
+          <w:lang w:val="en-US"/>
+        </w:rPr>
+      </w:pPr>
+      <w:proofErr w:type="gramStart"/>
+      <w:r>
+        <w:rPr>
+          <w:rFonts w:ascii="Times New Roman" w:hAnsi="Times New Roman" w:cs="Times New Roman"/>
+          <w:sz w:val="28"/>
+          <w:szCs w:val="28"/>
+          <w:lang w:val="en-US"/>
+        </w:rPr>
+        <w:t>using</w:t>
+      </w:r>
+      <w:proofErr w:type="gramEnd"/>
+      <w:r>
+        <w:rPr>
+          <w:rFonts w:ascii="Times New Roman" w:hAnsi="Times New Roman" w:cs="Times New Roman"/>
+          <w:sz w:val="28"/>
+          <w:szCs w:val="28"/>
+          <w:lang w:val="en-US"/>
+        </w:rPr>
+        <w:t xml:space="preserve"> namespace </w:t>
+      </w:r>
+      <w:proofErr w:type="spellStart"/>
+      <w:r>
+        <w:rPr>
+          <w:rFonts w:ascii="Times New Roman" w:hAnsi="Times New Roman" w:cs="Times New Roman"/>
+          <w:sz w:val="28"/>
+          <w:szCs w:val="28"/>
+          <w:lang w:val="en-US"/>
+        </w:rPr>
+        <w:t>std</w:t>
+      </w:r>
+      <w:proofErr w:type="spellEnd"/>
+      <w:r>
+        <w:rPr>
+          <w:rFonts w:ascii="Times New Roman" w:hAnsi="Times New Roman" w:cs="Times New Roman"/>
+          <w:sz w:val="28"/>
+          <w:szCs w:val="28"/>
+          <w:lang w:val="en-US"/>
+        </w:rPr>
+        <w:t>;</w:t>
+      </w:r>
+    </w:p>
+    <w:p>
+      <w:pPr>
+        <w:spacing w:line="360" w:lineRule="auto"/>
+        <w:rPr>
+          <w:rFonts w:ascii="Times New Roman" w:hAnsi="Times New Roman" w:cs="Times New Roman"/>
+          <w:sz w:val="28"/>
+          <w:szCs w:val="28"/>
+          <w:lang w:val="en-US"/>
+        </w:rPr>
+      </w:pPr>
+    </w:p>
+    <w:p>
+      <w:pPr>
+        <w:spacing w:line="360" w:lineRule="auto"/>
+        <w:rPr>
+          <w:rFonts w:ascii="Times New Roman" w:hAnsi="Times New Roman" w:cs="Times New Roman"/>
+          <w:sz w:val="28"/>
+          <w:szCs w:val="28"/>
+          <w:lang w:val="en-US"/>
+        </w:rPr>
+      </w:pPr>
+      <w:proofErr w:type="spellStart"/>
+      <w:proofErr w:type="gramStart"/>
+      <w:r>
+        <w:rPr>
+          <w:rFonts w:ascii="Times New Roman" w:hAnsi="Times New Roman" w:cs="Times New Roman"/>
+          <w:sz w:val="28"/>
+          <w:szCs w:val="28"/>
+          <w:lang w:val="en-US"/>
+        </w:rPr>
+        <w:t>int</w:t>
+      </w:r>
+      <w:proofErr w:type="spellEnd"/>
+      <w:proofErr w:type="gramEnd"/>
+      <w:r>
+        <w:rPr>
+          <w:rFonts w:ascii="Times New Roman" w:hAnsi="Times New Roman" w:cs="Times New Roman"/>
+          <w:sz w:val="28"/>
+          <w:szCs w:val="28"/>
+          <w:lang w:val="en-US"/>
+        </w:rPr>
+        <w:t xml:space="preserve"> main()</w:t>
+      </w:r>
+    </w:p>
+    <w:p>
+      <w:pPr>
+        <w:spacing w:line="360" w:lineRule="auto"/>
+        <w:rPr>
+          <w:rFonts w:ascii="Times New Roman" w:hAnsi="Times New Roman" w:cs="Times New Roman"/>
+          <w:sz w:val="28"/>
+          <w:szCs w:val="28"/>
+          <w:lang w:val="en-US"/>
+        </w:rPr>
+      </w:pPr>
+      <w:r>
+        <w:rPr>
+          <w:rFonts w:ascii="Times New Roman" w:hAnsi="Times New Roman" w:cs="Times New Roman"/>
+          <w:sz w:val="28"/>
+          <w:szCs w:val="28"/>
+          <w:lang w:val="en-US"/>
+        </w:rPr>
+        <w:t>{</w:t>
+      </w:r>
+    </w:p>
+    <w:p>
+      <w:pPr>
+        <w:spacing w:line="360" w:lineRule="auto"/>
+        <w:rPr>
+          <w:rFonts w:ascii="Times New Roman" w:hAnsi="Times New Roman" w:cs="Times New Roman"/>
+          <w:sz w:val="28"/>
+          <w:szCs w:val="28"/>
+          <w:lang w:val="en-US"/>
+        </w:rPr>
+      </w:pPr>
+      <w:r>
+        <w:rPr>
+          <w:rFonts w:ascii="Times New Roman" w:hAnsi="Times New Roman" w:cs="Times New Roman"/>
+          <w:sz w:val="28"/>
+          <w:szCs w:val="28"/>
+          <w:lang w:val="en-US"/>
+        </w:rPr>
+        <w:tab/>
+      </w:r>
+      <w:proofErr w:type="spellStart"/>
+      <w:proofErr w:type="gramStart"/>
+      <w:r>
+        <w:rPr>
+          <w:rFonts w:ascii="Times New Roman" w:hAnsi="Times New Roman" w:cs="Times New Roman"/>
+          <w:sz w:val="28"/>
+          <w:szCs w:val="28"/>
+          <w:lang w:val="en-US"/>
+        </w:rPr>
+        <w:t>const</w:t>
+      </w:r>
+      <w:proofErr w:type="spellEnd"/>
+      <w:proofErr w:type="gramEnd"/>
+      <w:r>
+        <w:rPr>
+          <w:rFonts w:ascii="Times New Roman" w:hAnsi="Times New Roman" w:cs="Times New Roman"/>
+          <w:sz w:val="28"/>
+          <w:szCs w:val="28"/>
+          <w:lang w:val="en-US"/>
+        </w:rPr>
+        <w:t xml:space="preserve"> </w:t>
+      </w:r>
+      <w:proofErr w:type="spellStart"/>
+      <w:r>
+        <w:rPr>
+          <w:rFonts w:ascii="Times New Roman" w:hAnsi="Times New Roman" w:cs="Times New Roman"/>
+          <w:sz w:val="28"/>
+          <w:szCs w:val="28"/>
+          <w:lang w:val="en-US"/>
+        </w:rPr>
+        <w:t>int</w:t>
+      </w:r>
+      <w:proofErr w:type="spellEnd"/>
+      <w:r>
+        <w:rPr>
+          <w:rFonts w:ascii="Times New Roman" w:hAnsi="Times New Roman" w:cs="Times New Roman"/>
+          <w:sz w:val="28"/>
+          <w:szCs w:val="28"/>
+          <w:lang w:val="en-US"/>
+        </w:rPr>
+        <w:t xml:space="preserve">  n = 10;</w:t>
+      </w:r>
+    </w:p>
+    <w:p>
+      <w:pPr>
+        <w:spacing w:line="360" w:lineRule="auto"/>
+        <w:rPr>
+          <w:rFonts w:ascii="Times New Roman" w:hAnsi="Times New Roman" w:cs="Times New Roman"/>
+          <w:sz w:val="28"/>
+          <w:szCs w:val="28"/>
+          <w:lang w:val="en-US"/>
+        </w:rPr>
+      </w:pPr>
+      <w:r>
+        <w:rPr>
+          <w:rFonts w:ascii="Times New Roman" w:hAnsi="Times New Roman" w:cs="Times New Roman"/>
+          <w:sz w:val="28"/>
+          <w:szCs w:val="28"/>
+          <w:lang w:val="en-US"/>
+        </w:rPr>
+        <w:tab/>
+      </w:r>
+      <w:proofErr w:type="spellStart"/>
+      <w:proofErr w:type="gramStart"/>
+      <w:r>
+        <w:rPr>
+          <w:rFonts w:ascii="Times New Roman" w:hAnsi="Times New Roman" w:cs="Times New Roman"/>
+          <w:sz w:val="28"/>
+          <w:szCs w:val="28"/>
+          <w:lang w:val="en-US"/>
+        </w:rPr>
+        <w:t>int</w:t>
+      </w:r>
+      <w:proofErr w:type="spellEnd"/>
+      <w:proofErr w:type="gramEnd"/>
+      <w:r>
+        <w:rPr>
+          <w:rFonts w:ascii="Times New Roman" w:hAnsi="Times New Roman" w:cs="Times New Roman"/>
+          <w:sz w:val="28"/>
+          <w:szCs w:val="28"/>
+          <w:lang w:val="en-US"/>
+        </w:rPr>
+        <w:t xml:space="preserve"> </w:t>
+      </w:r>
+      <w:proofErr w:type="spellStart"/>
+      <w:r>
+        <w:rPr>
+          <w:rFonts w:ascii="Times New Roman" w:hAnsi="Times New Roman" w:cs="Times New Roman"/>
+          <w:sz w:val="28"/>
+          <w:szCs w:val="28"/>
+          <w:lang w:val="en-US"/>
+        </w:rPr>
+        <w:t>arr</w:t>
+      </w:r>
+      <w:proofErr w:type="spellEnd"/>
+      <w:r>
+        <w:rPr>
+          <w:rFonts w:ascii="Times New Roman" w:hAnsi="Times New Roman" w:cs="Times New Roman"/>
+          <w:sz w:val="28"/>
+          <w:szCs w:val="28"/>
+          <w:lang w:val="en-US"/>
+        </w:rPr>
+        <w:t>[10] = { 170,-190,155,-184,188,-176,167,-182,179,-190 };</w:t>
+      </w:r>
+    </w:p>
+    <w:p>
+      <w:pPr>
+        <w:spacing w:line="360" w:lineRule="auto"/>
+        <w:rPr>
+          <w:rFonts w:ascii="Times New Roman" w:hAnsi="Times New Roman" w:cs="Times New Roman"/>
+          <w:sz w:val="28"/>
+          <w:szCs w:val="28"/>
+          <w:lang w:val="en-US"/>
+        </w:rPr>
+      </w:pPr>
+      <w:r>
+        <w:rPr>
+          <w:rFonts w:ascii="Times New Roman" w:hAnsi="Times New Roman" w:cs="Times New Roman"/>
+          <w:sz w:val="28"/>
+          <w:szCs w:val="28"/>
+          <w:lang w:val="en-US"/>
+        </w:rPr>
+        <w:tab/>
+      </w:r>
+      <w:proofErr w:type="gramStart"/>
+      <w:r>
+        <w:rPr>
+          <w:rFonts w:ascii="Times New Roman" w:hAnsi="Times New Roman" w:cs="Times New Roman"/>
+          <w:sz w:val="28"/>
+          <w:szCs w:val="28"/>
+          <w:lang w:val="en-US"/>
+        </w:rPr>
+        <w:t>double</w:t>
+      </w:r>
+      <w:proofErr w:type="gramEnd"/>
+      <w:r>
+        <w:rPr>
+          <w:rFonts w:ascii="Times New Roman" w:hAnsi="Times New Roman" w:cs="Times New Roman"/>
+          <w:sz w:val="28"/>
+          <w:szCs w:val="28"/>
+          <w:lang w:val="en-US"/>
+        </w:rPr>
+        <w:t xml:space="preserve"> </w:t>
+      </w:r>
+      <w:proofErr w:type="spellStart"/>
+      <w:r>
+        <w:rPr>
+          <w:rFonts w:ascii="Times New Roman" w:hAnsi="Times New Roman" w:cs="Times New Roman"/>
+          <w:sz w:val="28"/>
+          <w:szCs w:val="28"/>
+          <w:lang w:val="en-US"/>
+        </w:rPr>
+        <w:t>sum_m</w:t>
+      </w:r>
+      <w:proofErr w:type="spellEnd"/>
+      <w:r>
+        <w:rPr>
+          <w:rFonts w:ascii="Times New Roman" w:hAnsi="Times New Roman" w:cs="Times New Roman"/>
+          <w:sz w:val="28"/>
+          <w:szCs w:val="28"/>
+          <w:lang w:val="en-US"/>
+        </w:rPr>
+        <w:t xml:space="preserve"> = 0;</w:t>
+      </w:r>
+    </w:p>
+    <w:p>
+      <w:pPr>
+        <w:spacing w:line="360" w:lineRule="auto"/>
+        <w:rPr>
+          <w:rFonts w:ascii="Times New Roman" w:hAnsi="Times New Roman" w:cs="Times New Roman"/>
+          <w:sz w:val="28"/>
+          <w:szCs w:val="28"/>
+          <w:lang w:val="en-US"/>
+        </w:rPr>
+      </w:pPr>
+      <w:r>
+        <w:rPr>
+          <w:rFonts w:ascii="Times New Roman" w:hAnsi="Times New Roman" w:cs="Times New Roman"/>
+          <w:sz w:val="28"/>
+          <w:szCs w:val="28"/>
+          <w:lang w:val="en-US"/>
+        </w:rPr>
+        <w:tab/>
+      </w:r>
+      <w:proofErr w:type="spellStart"/>
+      <w:proofErr w:type="gramStart"/>
+      <w:r>
+        <w:rPr>
+          <w:rFonts w:ascii="Times New Roman" w:hAnsi="Times New Roman" w:cs="Times New Roman"/>
+          <w:sz w:val="28"/>
+          <w:szCs w:val="28"/>
+          <w:lang w:val="en-US"/>
+        </w:rPr>
+        <w:t>int</w:t>
+      </w:r>
+      <w:proofErr w:type="spellEnd"/>
+      <w:proofErr w:type="gramEnd"/>
+      <w:r>
+        <w:rPr>
+          <w:rFonts w:ascii="Times New Roman" w:hAnsi="Times New Roman" w:cs="Times New Roman"/>
+          <w:sz w:val="28"/>
+          <w:szCs w:val="28"/>
+          <w:lang w:val="en-US"/>
+        </w:rPr>
+        <w:t xml:space="preserve"> m = 0;</w:t>
+      </w:r>
+    </w:p>
+    <w:p>
+      <w:pPr>
+        <w:spacing w:line="360" w:lineRule="auto"/>
+        <w:rPr>
+          <w:rFonts w:ascii="Times New Roman" w:hAnsi="Times New Roman" w:cs="Times New Roman"/>
+          <w:sz w:val="28"/>
+          <w:szCs w:val="28"/>
+          <w:lang w:val="en-US"/>
+        </w:rPr>
+      </w:pPr>
+      <w:r>
+        <w:rPr>
+          <w:rFonts w:ascii="Times New Roman" w:hAnsi="Times New Roman" w:cs="Times New Roman"/>
+          <w:sz w:val="28"/>
+          <w:szCs w:val="28"/>
+          <w:lang w:val="en-US"/>
+        </w:rPr>
+        <w:tab/>
+      </w:r>
+      <w:proofErr w:type="gramStart"/>
+      <w:r>
+        <w:rPr>
+          <w:rFonts w:ascii="Times New Roman" w:hAnsi="Times New Roman" w:cs="Times New Roman"/>
+          <w:sz w:val="28"/>
+          <w:szCs w:val="28"/>
+          <w:lang w:val="en-US"/>
+        </w:rPr>
+        <w:t>double</w:t>
+      </w:r>
+      <w:proofErr w:type="gramEnd"/>
+      <w:r>
+        <w:rPr>
+          <w:rFonts w:ascii="Times New Roman" w:hAnsi="Times New Roman" w:cs="Times New Roman"/>
+          <w:sz w:val="28"/>
+          <w:szCs w:val="28"/>
+          <w:lang w:val="en-US"/>
+        </w:rPr>
+        <w:t xml:space="preserve"> </w:t>
+      </w:r>
+      <w:proofErr w:type="spellStart"/>
+      <w:r>
+        <w:rPr>
+          <w:rFonts w:ascii="Times New Roman" w:hAnsi="Times New Roman" w:cs="Times New Roman"/>
+          <w:sz w:val="28"/>
+          <w:szCs w:val="28"/>
+          <w:lang w:val="en-US"/>
+        </w:rPr>
+        <w:t>sum_d</w:t>
+      </w:r>
+      <w:proofErr w:type="spellEnd"/>
+      <w:r>
+        <w:rPr>
+          <w:rFonts w:ascii="Times New Roman" w:hAnsi="Times New Roman" w:cs="Times New Roman"/>
+          <w:sz w:val="28"/>
+          <w:szCs w:val="28"/>
+          <w:lang w:val="en-US"/>
+        </w:rPr>
+        <w:t xml:space="preserve"> = 0;</w:t>
+      </w:r>
+    </w:p>
+    <w:p>
+      <w:pPr>
+        <w:spacing w:line="360" w:lineRule="auto"/>
+        <w:rPr>
+          <w:rFonts w:ascii="Times New Roman" w:hAnsi="Times New Roman" w:cs="Times New Roman"/>
+          <w:sz w:val="28"/>
+          <w:szCs w:val="28"/>
+          <w:lang w:val="en-US"/>
+        </w:rPr>
+      </w:pPr>
+      <w:r>
+        <w:rPr>
+          <w:rFonts w:ascii="Times New Roman" w:hAnsi="Times New Roman" w:cs="Times New Roman"/>
+          <w:sz w:val="28"/>
+          <w:szCs w:val="28"/>
+          <w:lang w:val="en-US"/>
+        </w:rPr>
+        <w:tab/>
+      </w:r>
+      <w:proofErr w:type="spellStart"/>
+      <w:proofErr w:type="gramStart"/>
+      <w:r>
+        <w:rPr>
+          <w:rFonts w:ascii="Times New Roman" w:hAnsi="Times New Roman" w:cs="Times New Roman"/>
+          <w:sz w:val="28"/>
+          <w:szCs w:val="28"/>
+          <w:lang w:val="en-US"/>
+        </w:rPr>
+        <w:t>int</w:t>
+      </w:r>
+      <w:proofErr w:type="spellEnd"/>
+      <w:proofErr w:type="gramEnd"/>
+      <w:r>
+        <w:rPr>
+          <w:rFonts w:ascii="Times New Roman" w:hAnsi="Times New Roman" w:cs="Times New Roman"/>
+          <w:sz w:val="28"/>
+          <w:szCs w:val="28"/>
+          <w:lang w:val="en-US"/>
+        </w:rPr>
+        <w:t xml:space="preserve"> d = 0;</w:t>
+      </w:r>
+    </w:p>
+    <w:p>
+      <w:pPr>
+        <w:spacing w:line="360" w:lineRule="auto"/>
+        <w:rPr>
+          <w:rFonts w:ascii="Times New Roman" w:hAnsi="Times New Roman" w:cs="Times New Roman"/>
+          <w:sz w:val="28"/>
+          <w:szCs w:val="28"/>
+          <w:lang w:val="en-US"/>
+        </w:rPr>
+      </w:pPr>
+      <w:r>
+        <w:rPr>
+          <w:rFonts w:ascii="Times New Roman" w:hAnsi="Times New Roman" w:cs="Times New Roman"/>
+          <w:sz w:val="28"/>
+          <w:szCs w:val="28"/>
+          <w:lang w:val="en-US"/>
+        </w:rPr>
+        <w:tab/>
+      </w:r>
+      <w:proofErr w:type="gramStart"/>
+      <w:r>
+        <w:rPr>
+          <w:rFonts w:ascii="Times New Roman" w:hAnsi="Times New Roman" w:cs="Times New Roman"/>
+          <w:sz w:val="28"/>
+          <w:szCs w:val="28"/>
+          <w:lang w:val="en-US"/>
+        </w:rPr>
+        <w:t>for</w:t>
+      </w:r>
+      <w:proofErr w:type="gramEnd"/>
+      <w:r>
+        <w:rPr>
+          <w:rFonts w:ascii="Times New Roman" w:hAnsi="Times New Roman" w:cs="Times New Roman"/>
+          <w:sz w:val="28"/>
+          <w:szCs w:val="28"/>
+          <w:lang w:val="en-US"/>
+        </w:rPr>
+        <w:t xml:space="preserve"> (</w:t>
+      </w:r>
+      <w:proofErr w:type="spellStart"/>
+      <w:r>
+        <w:rPr>
+          <w:rFonts w:ascii="Times New Roman" w:hAnsi="Times New Roman" w:cs="Times New Roman"/>
+          <w:sz w:val="28"/>
+          <w:szCs w:val="28"/>
+          <w:lang w:val="en-US"/>
+        </w:rPr>
+        <w:t>int</w:t>
+      </w:r>
+      <w:proofErr w:type="spellEnd"/>
+      <w:r>
+        <w:rPr>
+          <w:rFonts w:ascii="Times New Roman" w:hAnsi="Times New Roman" w:cs="Times New Roman"/>
+          <w:sz w:val="28"/>
+          <w:szCs w:val="28"/>
+          <w:lang w:val="en-US"/>
+        </w:rPr>
+        <w:t xml:space="preserve"> </w:t>
+      </w:r>
+      <w:proofErr w:type="spellStart"/>
+      <w:r>
+        <w:rPr>
+          <w:rFonts w:ascii="Times New Roman" w:hAnsi="Times New Roman" w:cs="Times New Roman"/>
+          <w:sz w:val="28"/>
+          <w:szCs w:val="28"/>
+          <w:lang w:val="en-US"/>
+        </w:rPr>
+        <w:t>i</w:t>
+      </w:r>
+      <w:proofErr w:type="spellEnd"/>
+      <w:r>
+        <w:rPr>
+          <w:rFonts w:ascii="Times New Roman" w:hAnsi="Times New Roman" w:cs="Times New Roman"/>
+          <w:sz w:val="28"/>
+          <w:szCs w:val="28"/>
+          <w:lang w:val="en-US"/>
+        </w:rPr>
+        <w:t xml:space="preserve"> = 0; </w:t>
+      </w:r>
+      <w:proofErr w:type="spellStart"/>
+      <w:r>
+        <w:rPr>
+          <w:rFonts w:ascii="Times New Roman" w:hAnsi="Times New Roman" w:cs="Times New Roman"/>
+          <w:sz w:val="28"/>
+          <w:szCs w:val="28"/>
+          <w:lang w:val="en-US"/>
+        </w:rPr>
+        <w:t>i</w:t>
+      </w:r>
+      <w:proofErr w:type="spellEnd"/>
+      <w:r>
+        <w:rPr>
+          <w:rFonts w:ascii="Times New Roman" w:hAnsi="Times New Roman" w:cs="Times New Roman"/>
+          <w:sz w:val="28"/>
+          <w:szCs w:val="28"/>
+          <w:lang w:val="en-US"/>
+        </w:rPr>
+        <w:t xml:space="preserve"> &lt; n; </w:t>
+      </w:r>
+      <w:proofErr w:type="spellStart"/>
+      <w:r>
+        <w:rPr>
+          <w:rFonts w:ascii="Times New Roman" w:hAnsi="Times New Roman" w:cs="Times New Roman"/>
+          <w:sz w:val="28"/>
+          <w:szCs w:val="28"/>
+          <w:lang w:val="en-US"/>
+        </w:rPr>
+        <w:t>i</w:t>
+      </w:r>
+      <w:proofErr w:type="spellEnd"/>
+      <w:r>
+        <w:rPr>
+          <w:rFonts w:ascii="Times New Roman" w:hAnsi="Times New Roman" w:cs="Times New Roman"/>
+          <w:sz w:val="28"/>
+          <w:szCs w:val="28"/>
+          <w:lang w:val="en-US"/>
+        </w:rPr>
+        <w:t>++)</w:t>
+      </w:r>
+    </w:p>
+    <w:p>
+      <w:pPr>
+        <w:spacing w:line="360" w:lineRule="auto"/>
+        <w:rPr>
+          <w:rFonts w:ascii="Times New Roman" w:hAnsi="Times New Roman" w:cs="Times New Roman"/>
+          <w:sz w:val="28"/>
+          <w:szCs w:val="28"/>
+          <w:lang w:val="en-US"/>
+        </w:rPr>
+      </w:pPr>
+      <w:r>
+        <w:rPr>
+          <w:rFonts w:ascii="Times New Roman" w:hAnsi="Times New Roman" w:cs="Times New Roman"/>
+          <w:sz w:val="28"/>
+          <w:szCs w:val="28"/>
+          <w:lang w:val="en-US"/>
+        </w:rPr>
+        <w:tab/>
+      </w:r>
+      <w:r>
+        <w:rPr>
+          <w:rFonts w:ascii="Times New Roman" w:hAnsi="Times New Roman" w:cs="Times New Roman"/>
+          <w:sz w:val="28"/>
+          <w:szCs w:val="28"/>
+          <w:lang w:val="en-US"/>
+        </w:rPr>
+        <w:tab/>
+      </w:r>
+      <w:proofErr w:type="gramStart"/>
+      <w:r>
+        <w:rPr>
+          <w:rFonts w:ascii="Times New Roman" w:hAnsi="Times New Roman" w:cs="Times New Roman"/>
+          <w:sz w:val="28"/>
+          <w:szCs w:val="28"/>
+          <w:lang w:val="en-US"/>
+        </w:rPr>
+        <w:t>if</w:t>
+      </w:r>
+      <w:proofErr w:type="gramEnd"/>
+      <w:r>
+        <w:rPr>
+          <w:rFonts w:ascii="Times New Roman" w:hAnsi="Times New Roman" w:cs="Times New Roman"/>
+          <w:sz w:val="28"/>
+          <w:szCs w:val="28"/>
+          <w:lang w:val="en-US"/>
+        </w:rPr>
+        <w:t xml:space="preserve"> (</w:t>
+      </w:r>
+      <w:proofErr w:type="spellStart"/>
+      <w:r>
+        <w:rPr>
+          <w:rFonts w:ascii="Times New Roman" w:hAnsi="Times New Roman" w:cs="Times New Roman"/>
+          <w:sz w:val="28"/>
+          <w:szCs w:val="28"/>
+          <w:lang w:val="en-US"/>
+        </w:rPr>
+        <w:t>arr</w:t>
+      </w:r>
+      <w:proofErr w:type="spellEnd"/>
+      <w:r>
+        <w:rPr>
+          <w:rFonts w:ascii="Times New Roman" w:hAnsi="Times New Roman" w:cs="Times New Roman"/>
+          <w:sz w:val="28"/>
+          <w:szCs w:val="28"/>
+          <w:lang w:val="en-US"/>
+        </w:rPr>
+        <w:t>[</w:t>
+      </w:r>
+      <w:proofErr w:type="spellStart"/>
+      <w:r>
+        <w:rPr>
+          <w:rFonts w:ascii="Times New Roman" w:hAnsi="Times New Roman" w:cs="Times New Roman"/>
+          <w:sz w:val="28"/>
+          <w:szCs w:val="28"/>
+          <w:lang w:val="en-US"/>
+        </w:rPr>
+        <w:t>i</w:t>
+      </w:r>
+      <w:proofErr w:type="spellEnd"/>
+      <w:r>
+        <w:rPr>
+          <w:rFonts w:ascii="Times New Roman" w:hAnsi="Times New Roman" w:cs="Times New Roman"/>
+          <w:sz w:val="28"/>
+          <w:szCs w:val="28"/>
+          <w:lang w:val="en-US"/>
+        </w:rPr>
+        <w:t>] &lt; 0)</w:t>
+      </w:r>
+    </w:p>
+    <w:p>
+      <w:pPr>
+        <w:spacing w:line="360" w:lineRule="auto"/>
+        <w:rPr>
+          <w:rFonts w:ascii="Times New Roman" w:hAnsi="Times New Roman" w:cs="Times New Roman"/>
+          <w:sz w:val="28"/>
+          <w:szCs w:val="28"/>
+          <w:lang w:val="en-US"/>
+        </w:rPr>
+      </w:pPr>
+      <w:r>
+        <w:rPr>
+          <w:rFonts w:ascii="Times New Roman" w:hAnsi="Times New Roman" w:cs="Times New Roman"/>
+          <w:sz w:val="28"/>
+          <w:szCs w:val="28"/>
+          <w:lang w:val="en-US"/>
+        </w:rPr>
+        <w:tab/>
+      </w:r>
+      <w:r>
+        <w:rPr>
+          <w:rFonts w:ascii="Times New Roman" w:hAnsi="Times New Roman" w:cs="Times New Roman"/>
+          <w:sz w:val="28"/>
+          <w:szCs w:val="28"/>
+          <w:lang w:val="en-US"/>
+        </w:rPr>
+        <w:tab/>
+        <w:t>{</w:t>
+      </w:r>
+    </w:p>
+    <w:p>
+      <w:pPr>
+        <w:spacing w:line="360" w:lineRule="auto"/>
+        <w:rPr>
+          <w:rFonts w:ascii="Times New Roman" w:hAnsi="Times New Roman" w:cs="Times New Roman"/>
+          <w:sz w:val="28"/>
+          <w:szCs w:val="28"/>
+          <w:lang w:val="en-US"/>
+        </w:rPr>
+      </w:pPr>
+      <w:r>
+        <w:rPr>
+          <w:rFonts w:ascii="Times New Roman" w:hAnsi="Times New Roman" w:cs="Times New Roman"/>
+          <w:sz w:val="28"/>
+          <w:szCs w:val="28"/>
+          <w:lang w:val="en-US"/>
+        </w:rPr>
+        <w:tab/>
+      </w:r>
+      <w:r>
+        <w:rPr>
+          <w:rFonts w:ascii="Times New Roman" w:hAnsi="Times New Roman" w:cs="Times New Roman"/>
+          <w:sz w:val="28"/>
+          <w:szCs w:val="28"/>
+          <w:lang w:val="en-US"/>
+        </w:rPr>
+        <w:tab/>
+      </w:r>
+      <w:r>
+        <w:rPr>
+          <w:rFonts w:ascii="Times New Roman" w:hAnsi="Times New Roman" w:cs="Times New Roman"/>
+          <w:sz w:val="28"/>
+          <w:szCs w:val="28"/>
+          <w:lang w:val="en-US"/>
+        </w:rPr>
+        <w:tab/>
+      </w:r>
+      <w:proofErr w:type="spellStart"/>
+      <w:r>
+        <w:rPr>
+          <w:rFonts w:ascii="Times New Roman" w:hAnsi="Times New Roman" w:cs="Times New Roman"/>
+          <w:sz w:val="28"/>
+          <w:szCs w:val="28"/>
+          <w:lang w:val="en-US"/>
+        </w:rPr>
+        <w:t>sum_m</w:t>
+      </w:r>
+      <w:proofErr w:type="spellEnd"/>
+      <w:r>
+        <w:rPr>
+          <w:rFonts w:ascii="Times New Roman" w:hAnsi="Times New Roman" w:cs="Times New Roman"/>
+          <w:sz w:val="28"/>
+          <w:szCs w:val="28"/>
+          <w:lang w:val="en-US"/>
+        </w:rPr>
+        <w:t xml:space="preserve"> += (-1) * </w:t>
+      </w:r>
+      <w:proofErr w:type="spellStart"/>
+      <w:r>
+        <w:rPr>
+          <w:rFonts w:ascii="Times New Roman" w:hAnsi="Times New Roman" w:cs="Times New Roman"/>
+          <w:sz w:val="28"/>
+          <w:szCs w:val="28"/>
+          <w:lang w:val="en-US"/>
+        </w:rPr>
+        <w:t>arr</w:t>
+      </w:r>
+      <w:proofErr w:type="spellEnd"/>
+      <w:r>
+        <w:rPr>
+          <w:rFonts w:ascii="Times New Roman" w:hAnsi="Times New Roman" w:cs="Times New Roman"/>
+          <w:sz w:val="28"/>
+          <w:szCs w:val="28"/>
+          <w:lang w:val="en-US"/>
+        </w:rPr>
+        <w:t>[</w:t>
+      </w:r>
+      <w:proofErr w:type="spellStart"/>
+      <w:r>
+        <w:rPr>
+          <w:rFonts w:ascii="Times New Roman" w:hAnsi="Times New Roman" w:cs="Times New Roman"/>
+          <w:sz w:val="28"/>
+          <w:szCs w:val="28"/>
+          <w:lang w:val="en-US"/>
+        </w:rPr>
+        <w:t>i</w:t>
+      </w:r>
+      <w:proofErr w:type="spellEnd"/>
+      <w:r>
+        <w:rPr>
+          <w:rFonts w:ascii="Times New Roman" w:hAnsi="Times New Roman" w:cs="Times New Roman"/>
+          <w:sz w:val="28"/>
+          <w:szCs w:val="28"/>
+          <w:lang w:val="en-US"/>
+        </w:rPr>
+        <w:t>];</w:t>
+      </w:r>
+    </w:p>
+    <w:p>
+      <w:pPr>
+        <w:spacing w:line="360" w:lineRule="auto"/>
+        <w:rPr>
+          <w:rFonts w:ascii="Times New Roman" w:hAnsi="Times New Roman" w:cs="Times New Roman"/>
+          <w:sz w:val="28"/>
+          <w:szCs w:val="28"/>
+          <w:lang w:val="en-US"/>
+        </w:rPr>
+      </w:pPr>
+      <w:r>
+        <w:rPr>
+          <w:rFonts w:ascii="Times New Roman" w:hAnsi="Times New Roman" w:cs="Times New Roman"/>
+          <w:sz w:val="28"/>
+          <w:szCs w:val="28"/>
+          <w:lang w:val="en-US"/>
+        </w:rPr>
+        <w:tab/>
+      </w:r>
+      <w:r>
+        <w:rPr>
+          <w:rFonts w:ascii="Times New Roman" w:hAnsi="Times New Roman" w:cs="Times New Roman"/>
+          <w:sz w:val="28"/>
+          <w:szCs w:val="28"/>
+          <w:lang w:val="en-US"/>
+        </w:rPr>
+        <w:tab/>
+      </w:r>
+      <w:r>
+        <w:rPr>
+          <w:rFonts w:ascii="Times New Roman" w:hAnsi="Times New Roman" w:cs="Times New Roman"/>
+          <w:sz w:val="28"/>
+          <w:szCs w:val="28"/>
+          <w:lang w:val="en-US"/>
+        </w:rPr>
+        <w:tab/>
+      </w:r>
+      <w:proofErr w:type="gramStart"/>
+      <w:r>
+        <w:rPr>
+          <w:rFonts w:ascii="Times New Roman" w:hAnsi="Times New Roman" w:cs="Times New Roman"/>
+          <w:sz w:val="28"/>
+          <w:szCs w:val="28"/>
+          <w:lang w:val="en-US"/>
+        </w:rPr>
+        <w:t>m</w:t>
+      </w:r>
+      <w:proofErr w:type="gramEnd"/>
+      <w:r>
+        <w:rPr>
+          <w:rFonts w:ascii="Times New Roman" w:hAnsi="Times New Roman" w:cs="Times New Roman"/>
+          <w:sz w:val="28"/>
+          <w:szCs w:val="28"/>
+          <w:lang w:val="en-US"/>
+        </w:rPr>
+        <w:t>++;</w:t>
+      </w:r>
+    </w:p>
+    <w:p>
+      <w:pPr>
+        <w:spacing w:line="360" w:lineRule="auto"/>
+        <w:rPr>
+          <w:rFonts w:ascii="Times New Roman" w:hAnsi="Times New Roman" w:cs="Times New Roman"/>
+          <w:sz w:val="28"/>
+          <w:szCs w:val="28"/>
+          <w:lang w:val="en-US"/>
+        </w:rPr>
+      </w:pPr>
+      <w:r>
+        <w:rPr>
+          <w:rFonts w:ascii="Times New Roman" w:hAnsi="Times New Roman" w:cs="Times New Roman"/>
+          <w:sz w:val="28"/>
+          <w:szCs w:val="28"/>
+          <w:lang w:val="en-US"/>
+        </w:rPr>
+        <w:tab/>
+      </w:r>
+      <w:r>
+        <w:rPr>
+          <w:rFonts w:ascii="Times New Roman" w:hAnsi="Times New Roman" w:cs="Times New Roman"/>
+          <w:sz w:val="28"/>
+          <w:szCs w:val="28"/>
+          <w:lang w:val="en-US"/>
+        </w:rPr>
+        <w:tab/>
+        <w:t>}</w:t>
+      </w:r>
+    </w:p>
+    <w:p>
+      <w:pPr>
+        <w:spacing w:line="360" w:lineRule="auto"/>
+        <w:rPr>
+          <w:rFonts w:ascii="Times New Roman" w:hAnsi="Times New Roman" w:cs="Times New Roman"/>
+          <w:sz w:val="28"/>
+          <w:szCs w:val="28"/>
+          <w:lang w:val="en-US"/>
+        </w:rPr>
+      </w:pPr>
+      <w:r>
+        <w:rPr>
+          <w:rFonts w:ascii="Times New Roman" w:hAnsi="Times New Roman" w:cs="Times New Roman"/>
+          <w:sz w:val="28"/>
+          <w:szCs w:val="28"/>
+          <w:lang w:val="en-US"/>
+        </w:rPr>
+        <w:tab/>
+      </w:r>
+      <w:r>
+        <w:rPr>
+          <w:rFonts w:ascii="Times New Roman" w:hAnsi="Times New Roman" w:cs="Times New Roman"/>
+          <w:sz w:val="28"/>
+          <w:szCs w:val="28"/>
+          <w:lang w:val="en-US"/>
+        </w:rPr>
+        <w:tab/>
+      </w:r>
+      <w:proofErr w:type="gramStart"/>
+      <w:r>
+        <w:rPr>
+          <w:rFonts w:ascii="Times New Roman" w:hAnsi="Times New Roman" w:cs="Times New Roman"/>
+          <w:sz w:val="28"/>
+          <w:szCs w:val="28"/>
+          <w:lang w:val="en-US"/>
+        </w:rPr>
+        <w:t>else</w:t>
+      </w:r>
+      <w:proofErr w:type="gramEnd"/>
+    </w:p>
+    <w:p>
+      <w:pPr>
+        <w:spacing w:line="360" w:lineRule="auto"/>
+        <w:rPr>
+          <w:rFonts w:ascii="Times New Roman" w:hAnsi="Times New Roman" w:cs="Times New Roman"/>
+          <w:sz w:val="28"/>
+          <w:szCs w:val="28"/>
+          <w:lang w:val="en-US"/>
+        </w:rPr>
+      </w:pPr>
+      <w:r>
+        <w:rPr>
+          <w:rFonts w:ascii="Times New Roman" w:hAnsi="Times New Roman" w:cs="Times New Roman"/>
+          <w:sz w:val="28"/>
+          <w:szCs w:val="28"/>
+          <w:lang w:val="en-US"/>
+        </w:rPr>
+        <w:tab/>
+      </w:r>
+      <w:r>
+        <w:rPr>
+          <w:rFonts w:ascii="Times New Roman" w:hAnsi="Times New Roman" w:cs="Times New Roman"/>
+          <w:sz w:val="28"/>
+          <w:szCs w:val="28"/>
+          <w:lang w:val="en-US"/>
+        </w:rPr>
+        <w:tab/>
+        <w:t>{</w:t>
+      </w:r>
+    </w:p>
+    <w:p>
+      <w:pPr>
+        <w:spacing w:line="360" w:lineRule="auto"/>
+        <w:rPr>
+          <w:rFonts w:ascii="Times New Roman" w:hAnsi="Times New Roman" w:cs="Times New Roman"/>
+          <w:sz w:val="28"/>
+          <w:szCs w:val="28"/>
+          <w:lang w:val="en-US"/>
+        </w:rPr>
+      </w:pPr>
+      <w:r>
+        <w:rPr>
+          <w:rFonts w:ascii="Times New Roman" w:hAnsi="Times New Roman" w:cs="Times New Roman"/>
+          <w:sz w:val="28"/>
+          <w:szCs w:val="28"/>
+          <w:lang w:val="en-US"/>
+        </w:rPr>
+        <w:tab/>
+      </w:r>
+      <w:r>
+        <w:rPr>
+          <w:rFonts w:ascii="Times New Roman" w:hAnsi="Times New Roman" w:cs="Times New Roman"/>
+          <w:sz w:val="28"/>
+          <w:szCs w:val="28"/>
+          <w:lang w:val="en-US"/>
+        </w:rPr>
+        <w:tab/>
+      </w:r>
+      <w:r>
+        <w:rPr>
+          <w:rFonts w:ascii="Times New Roman" w:hAnsi="Times New Roman" w:cs="Times New Roman"/>
+          <w:sz w:val="28"/>
+          <w:szCs w:val="28"/>
+          <w:lang w:val="en-US"/>
+        </w:rPr>
+        <w:tab/>
+      </w:r>
+      <w:proofErr w:type="spellStart"/>
+      <w:r>
+        <w:rPr>
+          <w:rFonts w:ascii="Times New Roman" w:hAnsi="Times New Roman" w:cs="Times New Roman"/>
+          <w:sz w:val="28"/>
+          <w:szCs w:val="28"/>
+          <w:lang w:val="en-US"/>
+        </w:rPr>
+        <w:t>sum_d</w:t>
+      </w:r>
+      <w:proofErr w:type="spellEnd"/>
+      <w:r>
+        <w:rPr>
+          <w:rFonts w:ascii="Times New Roman" w:hAnsi="Times New Roman" w:cs="Times New Roman"/>
+          <w:sz w:val="28"/>
+          <w:szCs w:val="28"/>
+          <w:lang w:val="en-US"/>
+        </w:rPr>
+        <w:t xml:space="preserve"> += </w:t>
+      </w:r>
+      <w:proofErr w:type="spellStart"/>
+      <w:r>
+        <w:rPr>
+          <w:rFonts w:ascii="Times New Roman" w:hAnsi="Times New Roman" w:cs="Times New Roman"/>
+          <w:sz w:val="28"/>
+          <w:szCs w:val="28"/>
+          <w:lang w:val="en-US"/>
+        </w:rPr>
+        <w:t>arr</w:t>
+      </w:r>
+      <w:proofErr w:type="spellEnd"/>
+      <w:r>
+        <w:rPr>
+          <w:rFonts w:ascii="Times New Roman" w:hAnsi="Times New Roman" w:cs="Times New Roman"/>
+          <w:sz w:val="28"/>
+          <w:szCs w:val="28"/>
+          <w:lang w:val="en-US"/>
+        </w:rPr>
+        <w:t>[</w:t>
+      </w:r>
+      <w:proofErr w:type="spellStart"/>
+      <w:r>
+        <w:rPr>
+          <w:rFonts w:ascii="Times New Roman" w:hAnsi="Times New Roman" w:cs="Times New Roman"/>
+          <w:sz w:val="28"/>
+          <w:szCs w:val="28"/>
+          <w:lang w:val="en-US"/>
+        </w:rPr>
+        <w:t>i</w:t>
+      </w:r>
+      <w:proofErr w:type="spellEnd"/>
+      <w:r>
+        <w:rPr>
+          <w:rFonts w:ascii="Times New Roman" w:hAnsi="Times New Roman" w:cs="Times New Roman"/>
+          <w:sz w:val="28"/>
+          <w:szCs w:val="28"/>
+          <w:lang w:val="en-US"/>
+        </w:rPr>
+        <w:t>];</w:t>
+      </w:r>
+    </w:p>
+    <w:p>
+      <w:pPr>
+        <w:spacing w:line="360" w:lineRule="auto"/>
+        <w:rPr>
+          <w:rFonts w:ascii="Times New Roman" w:hAnsi="Times New Roman" w:cs="Times New Roman"/>
+          <w:sz w:val="28"/>
+          <w:szCs w:val="28"/>
+          <w:lang w:val="en-US"/>
+        </w:rPr>
+      </w:pPr>
+      <w:r>
+        <w:rPr>
+          <w:rFonts w:ascii="Times New Roman" w:hAnsi="Times New Roman" w:cs="Times New Roman"/>
+          <w:sz w:val="28"/>
+          <w:szCs w:val="28"/>
+          <w:lang w:val="en-US"/>
+        </w:rPr>
+        <w:tab/>
+      </w:r>
+      <w:r>
+        <w:rPr>
+          <w:rFonts w:ascii="Times New Roman" w:hAnsi="Times New Roman" w:cs="Times New Roman"/>
+          <w:sz w:val="28"/>
+          <w:szCs w:val="28"/>
+          <w:lang w:val="en-US"/>
+        </w:rPr>
+        <w:tab/>
+      </w:r>
+      <w:r>
+        <w:rPr>
+          <w:rFonts w:ascii="Times New Roman" w:hAnsi="Times New Roman" w:cs="Times New Roman"/>
+          <w:sz w:val="28"/>
+          <w:szCs w:val="28"/>
+          <w:lang w:val="en-US"/>
+        </w:rPr>
+        <w:tab/>
+      </w:r>
+      <w:proofErr w:type="gramStart"/>
+      <w:r>
+        <w:rPr>
+          <w:rFonts w:ascii="Times New Roman" w:hAnsi="Times New Roman" w:cs="Times New Roman"/>
+          <w:sz w:val="28"/>
+          <w:szCs w:val="28"/>
+          <w:lang w:val="en-US"/>
+        </w:rPr>
+        <w:t>d</w:t>
+      </w:r>
+      <w:proofErr w:type="gramEnd"/>
+      <w:r>
+        <w:rPr>
+          <w:rFonts w:ascii="Times New Roman" w:hAnsi="Times New Roman" w:cs="Times New Roman"/>
+          <w:sz w:val="28"/>
+          <w:szCs w:val="28"/>
+          <w:lang w:val="en-US"/>
+        </w:rPr>
+        <w:t>++;</w:t>
+      </w:r>
+    </w:p>
+    <w:p>
+      <w:pPr>
+        <w:spacing w:line="360" w:lineRule="auto"/>
+        <w:rPr>
+          <w:rFonts w:ascii="Times New Roman" w:hAnsi="Times New Roman" w:cs="Times New Roman"/>
+          <w:sz w:val="28"/>
+          <w:szCs w:val="28"/>
+          <w:lang w:val="en-US"/>
+        </w:rPr>
+      </w:pPr>
+      <w:r>
+        <w:rPr>
+          <w:rFonts w:ascii="Times New Roman" w:hAnsi="Times New Roman" w:cs="Times New Roman"/>
+          <w:sz w:val="28"/>
+          <w:szCs w:val="28"/>
+          <w:lang w:val="en-US"/>
+        </w:rPr>
+        <w:tab/>
+      </w:r>
+      <w:r>
+        <w:rPr>
+          <w:rFonts w:ascii="Times New Roman" w:hAnsi="Times New Roman" w:cs="Times New Roman"/>
+          <w:sz w:val="28"/>
+          <w:szCs w:val="28"/>
+          <w:lang w:val="en-US"/>
+        </w:rPr>
+        <w:tab/>
+        <w:t>}</w:t>
+      </w:r>
+    </w:p>
+    <w:p>
+      <w:pPr>
+        <w:spacing w:line="360" w:lineRule="auto"/>
+        <w:rPr>
+          <w:rFonts w:ascii="Times New Roman" w:hAnsi="Times New Roman" w:cs="Times New Roman"/>
+          <w:sz w:val="28"/>
+          <w:szCs w:val="28"/>
+          <w:lang w:val="en-US"/>
+        </w:rPr>
+      </w:pPr>
+      <w:r>
+        <w:rPr>
+          <w:rFonts w:ascii="Times New Roman" w:hAnsi="Times New Roman" w:cs="Times New Roman"/>
+          <w:sz w:val="28"/>
+          <w:szCs w:val="28"/>
+          <w:lang w:val="en-US"/>
+        </w:rPr>
+        <w:lastRenderedPageBreak/>
+        <w:tab/>
+      </w:r>
+    </w:p>
+    <w:p>
+      <w:pPr>
+        <w:spacing w:line="360" w:lineRule="auto"/>
+        <w:rPr>
+          <w:rFonts w:ascii="Times New Roman" w:hAnsi="Times New Roman" w:cs="Times New Roman"/>
+          <w:sz w:val="28"/>
+          <w:szCs w:val="28"/>
+          <w:lang w:val="en-US"/>
+        </w:rPr>
+      </w:pPr>
+      <w:r>
+        <w:rPr>
+          <w:rFonts w:ascii="Times New Roman" w:hAnsi="Times New Roman" w:cs="Times New Roman"/>
+          <w:sz w:val="28"/>
+          <w:szCs w:val="28"/>
+          <w:lang w:val="en-US"/>
+        </w:rPr>
+        <w:tab/>
+      </w:r>
+      <w:proofErr w:type="spellStart"/>
+      <w:proofErr w:type="gramStart"/>
+      <w:r>
+        <w:rPr>
+          <w:rFonts w:ascii="Times New Roman" w:hAnsi="Times New Roman" w:cs="Times New Roman"/>
+          <w:sz w:val="28"/>
+          <w:szCs w:val="28"/>
+          <w:lang w:val="en-US"/>
+        </w:rPr>
+        <w:t>cout</w:t>
+      </w:r>
+      <w:proofErr w:type="spellEnd"/>
+      <w:proofErr w:type="gramEnd"/>
+      <w:r>
+        <w:rPr>
+          <w:rFonts w:ascii="Times New Roman" w:hAnsi="Times New Roman" w:cs="Times New Roman"/>
+          <w:sz w:val="28"/>
+          <w:szCs w:val="28"/>
+          <w:lang w:val="en-US"/>
+        </w:rPr>
+        <w:t xml:space="preserve"> &lt;&lt; </w:t>
+      </w:r>
+      <w:proofErr w:type="spellStart"/>
+      <w:r>
+        <w:rPr>
+          <w:rFonts w:ascii="Times New Roman" w:hAnsi="Times New Roman" w:cs="Times New Roman"/>
+          <w:sz w:val="28"/>
+          <w:szCs w:val="28"/>
+          <w:lang w:val="en-US"/>
+        </w:rPr>
+        <w:t>sum_m</w:t>
+      </w:r>
+      <w:proofErr w:type="spellEnd"/>
+      <w:r>
+        <w:rPr>
+          <w:rFonts w:ascii="Times New Roman" w:hAnsi="Times New Roman" w:cs="Times New Roman"/>
+          <w:sz w:val="28"/>
+          <w:szCs w:val="28"/>
+          <w:lang w:val="en-US"/>
+        </w:rPr>
+        <w:t xml:space="preserve"> / m &lt;&lt; </w:t>
+      </w:r>
+      <w:proofErr w:type="spellStart"/>
+      <w:r>
+        <w:rPr>
+          <w:rFonts w:ascii="Times New Roman" w:hAnsi="Times New Roman" w:cs="Times New Roman"/>
+          <w:sz w:val="28"/>
+          <w:szCs w:val="28"/>
+          <w:lang w:val="en-US"/>
+        </w:rPr>
+        <w:t>endl</w:t>
+      </w:r>
+      <w:proofErr w:type="spellEnd"/>
+      <w:r>
+        <w:rPr>
+          <w:rFonts w:ascii="Times New Roman" w:hAnsi="Times New Roman" w:cs="Times New Roman"/>
+          <w:sz w:val="28"/>
+          <w:szCs w:val="28"/>
+          <w:lang w:val="en-US"/>
+        </w:rPr>
+        <w:t xml:space="preserve"> &lt;&lt; </w:t>
+      </w:r>
+      <w:proofErr w:type="spellStart"/>
+      <w:r>
+        <w:rPr>
+          <w:rFonts w:ascii="Times New Roman" w:hAnsi="Times New Roman" w:cs="Times New Roman"/>
+          <w:sz w:val="28"/>
+          <w:szCs w:val="28"/>
+          <w:lang w:val="en-US"/>
+        </w:rPr>
+        <w:t>sum_d</w:t>
+      </w:r>
+      <w:proofErr w:type="spellEnd"/>
+      <w:r>
+        <w:rPr>
+          <w:rFonts w:ascii="Times New Roman" w:hAnsi="Times New Roman" w:cs="Times New Roman"/>
+          <w:sz w:val="28"/>
+          <w:szCs w:val="28"/>
+          <w:lang w:val="en-US"/>
+        </w:rPr>
+        <w:t xml:space="preserve"> / d;</w:t>
+      </w:r>
+    </w:p>
+    <w:p>
+      <w:pPr>
+        <w:spacing w:line="360" w:lineRule="auto"/>
+        <w:rPr>
+          <w:rFonts w:ascii="Times New Roman" w:hAnsi="Times New Roman" w:cs="Times New Roman"/>
+          <w:sz w:val="28"/>
+          <w:szCs w:val="28"/>
+        </w:rPr>
+      </w:pPr>
+      <w:r>
+        <w:rPr>
+          <w:rFonts w:ascii="Times New Roman" w:hAnsi="Times New Roman" w:cs="Times New Roman"/>
+          <w:sz w:val="28"/>
+          <w:szCs w:val="28"/>
+          <w:lang w:val="en-US"/>
+        </w:rPr>
+        <w:tab/>
+      </w:r>
+      <w:proofErr w:type="spellStart"/>
+      <w:r>
+        <w:rPr>
+          <w:rFonts w:ascii="Times New Roman" w:hAnsi="Times New Roman" w:cs="Times New Roman"/>
+          <w:sz w:val="28"/>
+          <w:szCs w:val="28"/>
+        </w:rPr>
+        <w:t>return</w:t>
+      </w:r>
+      <w:proofErr w:type="spellEnd"/>
+      <w:r>
+        <w:rPr>
+          <w:rFonts w:ascii="Times New Roman" w:hAnsi="Times New Roman" w:cs="Times New Roman"/>
+          <w:sz w:val="28"/>
+          <w:szCs w:val="28"/>
+        </w:rPr>
+        <w:t xml:space="preserve"> 0;</w:t>
+      </w:r>
+    </w:p>
+    <w:p>
+      <w:pPr>
+        <w:spacing w:line="360" w:lineRule="auto"/>
+        <w:rPr>
+          <w:rFonts w:ascii="Times New Roman" w:hAnsi="Times New Roman" w:cs="Times New Roman"/>
+          <w:sz w:val="28"/>
+          <w:szCs w:val="28"/>
+        </w:rPr>
+      </w:pPr>
+      <w:r>
+        <w:rPr>
+          <w:rFonts w:ascii="Times New Roman" w:hAnsi="Times New Roman" w:cs="Times New Roman"/>
+          <w:sz w:val="28"/>
+          <w:szCs w:val="28"/>
+        </w:rPr>
+        <w:t>}</w:t>
+      </w:r>
+    </w:p>
+    <w:p>
+      <w:pPr>
+        <w:spacing w:line="360" w:lineRule="auto"/>
+        <w:rPr>
+          <w:rFonts w:ascii="Times New Roman" w:hAnsi="Times New Roman" w:cs="Times New Roman"/>
+          <w:sz w:val="28"/>
+          <w:szCs w:val="28"/>
+          <w:lang w:val="en-US"/>
+        </w:rPr>
+      </w:pPr>
+      <w:r>
+        <w:rPr>
+          <w:rFonts w:ascii="Times New Roman" w:hAnsi="Times New Roman" w:cs="Times New Roman"/>
+          <w:sz w:val="28"/>
+          <w:szCs w:val="28"/>
+        </w:rPr>
+        <w:t>Листинг программы</w:t>
+      </w:r>
+      <w:r>
+        <w:rPr>
+          <w:rFonts w:ascii="Times New Roman" w:hAnsi="Times New Roman" w:cs="Times New Roman"/>
+          <w:sz w:val="28"/>
+          <w:szCs w:val="28"/>
+          <w:lang w:val="en-US"/>
+        </w:rPr>
+        <w:t>:</w:t>
+      </w:r>
+    </w:p>
+    <w:p>
+      <w:pPr>
+        <w:spacing w:line="360" w:lineRule="auto"/>
+        <w:rPr>
+          <w:rFonts w:ascii="Times New Roman" w:hAnsi="Times New Roman" w:cs="Times New Roman"/>
+          <w:b/>
+          <w:sz w:val="28"/>
+          <w:szCs w:val="28"/>
+        </w:rPr>
+      </w:pPr>
+      <w:r>
+        <w:rPr>
+          <w:noProof/>
+          <w:lang w:eastAsia="ru-RU"/>
+        </w:rPr>
+        <w:drawing>
+          <wp:inline distT="0" distB="0" distL="0" distR="0" wp14:anchorId="15369D92" wp14:editId="20CC12D5">
+            <wp:extent cx="5940425" cy="3454400"/>
+            <wp:effectExtent l="0" t="0" r="3175" b="0"/>
+            <wp:docPr id="4" name="Рисунок 4"/>
+            <wp:cNvGraphicFramePr>
+              <a:graphicFrameLocks xmlns:a="http://schemas.openxmlformats.org/drawingml/2006/main" noChangeAspect="1"/>
+            </wp:cNvGraphicFramePr>
+            <a:graphic xmlns:a="http://schemas.openxmlformats.org/drawingml/2006/main">
+              <a:graphicData uri="http://schemas.openxmlformats.org/drawingml/2006/picture">
+                <pic:pic xmlns:pic="http://schemas.openxmlformats.org/drawingml/2006/picture">
+                  <pic:nvPicPr>
+                    <pic:cNvPr id="1" name=""/>
+                    <pic:cNvPicPr/>
+                  </pic:nvPicPr>
+                  <pic:blipFill>
+                    <a:blip r:embed="rId8"/>
+                    <a:stretch>
+                      <a:fillRect/>
+                    </a:stretch>
+                  </pic:blipFill>
+                  <pic:spPr>
+                    <a:xfrm>
+                      <a:off x="0" y="0"/>
+                      <a:ext cx="5940425" cy="3454400"/>
+                    </a:xfrm>
+                    <a:prstGeom prst="rect">
+                      <a:avLst/>
+                    </a:prstGeom>
+                  </pic:spPr>
+                </pic:pic>
+              </a:graphicData>
+            </a:graphic>
+          </wp:inline>
+        </w:drawing>
+      </w:r>
+    </w:p>
+    <w:p>
+      <w:pPr>
+        <w:spacing w:line="360" w:lineRule="auto"/>
+        <w:rPr>
+          <w:rFonts w:ascii="Times New Roman" w:hAnsi="Times New Roman" w:cs="Times New Roman"/>
+          <w:b/>
+          <w:sz w:val="28"/>
+          <w:szCs w:val="28"/>
+        </w:rPr>
+      </w:pPr>
+    </w:p>
+    <w:p>
+      <w:pPr>
+        <w:spacing w:line="360" w:lineRule="auto"/>
+        <w:jc w:val="center"/>
+        <w:rPr>
+          <w:rFonts w:ascii="Times New Roman" w:hAnsi="Times New Roman" w:cs="Times New Roman"/>
+          <w:b/>
+          <w:sz w:val="28"/>
+          <w:szCs w:val="28"/>
+        </w:rPr>
+      </w:pPr>
+      <w:r>
+        <w:rPr>
+          <w:rFonts w:ascii="Times New Roman" w:hAnsi="Times New Roman" w:cs="Times New Roman"/>
+          <w:b/>
+          <w:sz w:val="28"/>
+          <w:szCs w:val="28"/>
+        </w:rPr>
+        <w:t>Задача 9.44</w:t>
+      </w:r>
+    </w:p>
+    <w:p>
+      <w:pPr>
+        <w:spacing w:line="360" w:lineRule="auto"/>
+        <w:rPr>
+          <w:rFonts w:ascii="Times New Roman" w:hAnsi="Times New Roman" w:cs="Times New Roman"/>
+          <w:sz w:val="28"/>
+          <w:szCs w:val="28"/>
+        </w:rPr>
+      </w:pPr>
+      <w:r>
+        <w:rPr>
+          <w:rFonts w:ascii="Times New Roman" w:hAnsi="Times New Roman" w:cs="Times New Roman"/>
+          <w:sz w:val="28"/>
+          <w:szCs w:val="28"/>
+        </w:rPr>
+        <w:t>Условие</w:t>
+      </w:r>
+      <w:r>
+        <w:rPr>
+          <w:rFonts w:ascii="Times New Roman" w:hAnsi="Times New Roman" w:cs="Times New Roman"/>
+          <w:sz w:val="28"/>
+          <w:szCs w:val="28"/>
+        </w:rPr>
+        <w:t>:</w:t>
+      </w:r>
+      <w:r>
+        <w:t xml:space="preserve"> </w:t>
+      </w:r>
+      <w:r>
+        <w:rPr>
+          <w:rFonts w:ascii="Times New Roman" w:hAnsi="Times New Roman" w:cs="Times New Roman"/>
+          <w:sz w:val="28"/>
+          <w:szCs w:val="28"/>
+        </w:rPr>
+        <w:t>Дано слово s. Получить слово t, получаемое путем прочтения слова s начиная с его конца</w:t>
+      </w:r>
+      <w:r>
+        <w:rPr>
+          <w:rFonts w:ascii="Times New Roman" w:hAnsi="Times New Roman" w:cs="Times New Roman"/>
+          <w:sz w:val="28"/>
+          <w:szCs w:val="28"/>
+        </w:rPr>
+        <w:t>.</w:t>
+      </w:r>
+    </w:p>
+    <w:p>
+      <w:pPr>
+        <w:spacing w:line="360" w:lineRule="auto"/>
+        <w:rPr>
+          <w:rFonts w:ascii="Times New Roman" w:hAnsi="Times New Roman" w:cs="Times New Roman"/>
+          <w:sz w:val="28"/>
+          <w:szCs w:val="28"/>
+        </w:rPr>
+      </w:pPr>
+      <w:r>
+        <w:rPr>
+          <w:rFonts w:ascii="Times New Roman" w:hAnsi="Times New Roman" w:cs="Times New Roman"/>
+          <w:sz w:val="28"/>
+          <w:szCs w:val="28"/>
+        </w:rPr>
+        <w:t>Решение</w:t>
+      </w:r>
+      <w:r>
+        <w:rPr>
+          <w:rFonts w:ascii="Times New Roman" w:hAnsi="Times New Roman" w:cs="Times New Roman"/>
+          <w:sz w:val="28"/>
+          <w:szCs w:val="28"/>
+        </w:rPr>
+        <w:t>:</w:t>
+      </w:r>
+    </w:p>
+    <w:p>
+      <w:pPr>
+        <w:spacing w:line="360" w:lineRule="auto"/>
+        <w:rPr>
+          <w:rFonts w:ascii="Times New Roman" w:hAnsi="Times New Roman" w:cs="Times New Roman"/>
+          <w:sz w:val="28"/>
+          <w:szCs w:val="28"/>
+        </w:rPr>
+      </w:pPr>
+      <w:r>
+        <w:rPr>
+          <w:rFonts w:ascii="Times New Roman" w:hAnsi="Times New Roman" w:cs="Times New Roman"/>
+          <w:sz w:val="28"/>
+          <w:szCs w:val="28"/>
+        </w:rPr>
+        <w:t>Словестное описание алгоритма</w:t>
+      </w:r>
+      <w:r>
+        <w:rPr>
+          <w:rFonts w:ascii="Times New Roman" w:hAnsi="Times New Roman" w:cs="Times New Roman"/>
+          <w:sz w:val="28"/>
+          <w:szCs w:val="28"/>
+        </w:rPr>
+        <w:t>:</w:t>
+      </w:r>
+    </w:p>
+    <w:p>
+      <w:pPr>
+        <w:pStyle w:val="a3"/>
+        <w:numPr>
+          <w:ilvl w:val="0"/>
+          <w:numId w:val="3"/>
+        </w:numPr>
+        <w:spacing w:line="360" w:lineRule="auto"/>
+        <w:rPr>
+          <w:rFonts w:ascii="Times New Roman" w:hAnsi="Times New Roman" w:cs="Times New Roman"/>
+          <w:sz w:val="28"/>
+          <w:szCs w:val="28"/>
+        </w:rPr>
+      </w:pPr>
+      <w:r>
+        <w:rPr>
+          <w:rFonts w:ascii="Times New Roman" w:hAnsi="Times New Roman" w:cs="Times New Roman"/>
+          <w:sz w:val="28"/>
+          <w:szCs w:val="28"/>
+        </w:rPr>
+        <w:t>Инициализируем массив символов, из которых состоит слово и переменную, значение которой равно длине слова.</w:t>
+      </w:r>
+    </w:p>
+    <w:p>
+      <w:pPr>
+        <w:pStyle w:val="a3"/>
+        <w:numPr>
+          <w:ilvl w:val="0"/>
+          <w:numId w:val="3"/>
+        </w:numPr>
+        <w:spacing w:line="360" w:lineRule="auto"/>
+        <w:rPr>
+          <w:rFonts w:ascii="Times New Roman" w:hAnsi="Times New Roman" w:cs="Times New Roman"/>
+          <w:sz w:val="28"/>
+          <w:szCs w:val="28"/>
+        </w:rPr>
+      </w:pPr>
+      <w:r>
+        <w:rPr>
+          <w:rFonts w:ascii="Times New Roman" w:hAnsi="Times New Roman" w:cs="Times New Roman"/>
+          <w:sz w:val="28"/>
+          <w:szCs w:val="28"/>
+        </w:rPr>
+        <w:t>Объявляем массив символов для хранения нового слова размером исходного массива.</w:t>
+      </w:r>
+    </w:p>
+    <w:p>
+      <w:pPr>
+        <w:pStyle w:val="a3"/>
+        <w:numPr>
+          <w:ilvl w:val="0"/>
+          <w:numId w:val="3"/>
+        </w:numPr>
+        <w:spacing w:line="360" w:lineRule="auto"/>
+        <w:rPr>
+          <w:rFonts w:ascii="Times New Roman" w:hAnsi="Times New Roman" w:cs="Times New Roman"/>
+          <w:sz w:val="28"/>
+          <w:szCs w:val="28"/>
+        </w:rPr>
+      </w:pPr>
+      <w:r>
+        <w:rPr>
+          <w:rFonts w:ascii="Times New Roman" w:hAnsi="Times New Roman" w:cs="Times New Roman"/>
+          <w:sz w:val="28"/>
+          <w:szCs w:val="28"/>
+        </w:rPr>
+        <w:lastRenderedPageBreak/>
+        <w:t xml:space="preserve">В цикле, </w:t>
+      </w:r>
+      <w:proofErr w:type="spellStart"/>
+      <w:r>
+        <w:rPr>
+          <w:rFonts w:ascii="Times New Roman" w:hAnsi="Times New Roman" w:cs="Times New Roman"/>
+          <w:sz w:val="28"/>
+          <w:szCs w:val="28"/>
+        </w:rPr>
+        <w:t>пробегаясь</w:t>
+      </w:r>
+      <w:proofErr w:type="spellEnd"/>
+      <w:r>
+        <w:rPr>
+          <w:rFonts w:ascii="Times New Roman" w:hAnsi="Times New Roman" w:cs="Times New Roman"/>
+          <w:sz w:val="28"/>
+          <w:szCs w:val="28"/>
+        </w:rPr>
+        <w:t xml:space="preserve"> по всем элементам исходного массива, записываем их в новый с конца.</w:t>
+      </w:r>
+    </w:p>
+    <w:p>
+      <w:pPr>
+        <w:pStyle w:val="a3"/>
+        <w:numPr>
+          <w:ilvl w:val="0"/>
+          <w:numId w:val="3"/>
+        </w:numPr>
+        <w:spacing w:line="360" w:lineRule="auto"/>
+        <w:rPr>
+          <w:rFonts w:ascii="Times New Roman" w:hAnsi="Times New Roman" w:cs="Times New Roman"/>
+          <w:sz w:val="28"/>
+          <w:szCs w:val="28"/>
+        </w:rPr>
+      </w:pPr>
+      <w:r>
+        <w:rPr>
+          <w:rFonts w:ascii="Times New Roman" w:hAnsi="Times New Roman" w:cs="Times New Roman"/>
+          <w:sz w:val="28"/>
+          <w:szCs w:val="28"/>
+        </w:rPr>
+        <w:t>Выводим новое слово на экран.</w:t>
+      </w:r>
+    </w:p>
+    <w:p>
+      <w:pPr>
+        <w:spacing w:line="360" w:lineRule="auto"/>
+        <w:rPr>
+          <w:rFonts w:ascii="Times New Roman" w:hAnsi="Times New Roman" w:cs="Times New Roman"/>
+          <w:sz w:val="28"/>
+          <w:szCs w:val="28"/>
+        </w:rPr>
+      </w:pPr>
+    </w:p>
+    <w:p>
+      <w:pPr>
+        <w:spacing w:line="360" w:lineRule="auto"/>
+        <w:rPr>
+          <w:rFonts w:ascii="Times New Roman" w:hAnsi="Times New Roman" w:cs="Times New Roman"/>
+          <w:sz w:val="28"/>
+          <w:szCs w:val="28"/>
+        </w:rPr>
+      </w:pPr>
+      <w:r>
+        <w:rPr>
+          <w:rFonts w:ascii="Times New Roman" w:hAnsi="Times New Roman" w:cs="Times New Roman"/>
+          <w:sz w:val="28"/>
+          <w:szCs w:val="28"/>
+        </w:rPr>
+        <w:t>Блок-схема алгоритма</w:t>
+      </w:r>
+      <w:r>
+        <w:rPr>
+          <w:rFonts w:ascii="Times New Roman" w:hAnsi="Times New Roman" w:cs="Times New Roman"/>
+          <w:sz w:val="28"/>
+          <w:szCs w:val="28"/>
+        </w:rPr>
+        <w:t>:</w:t>
+      </w:r>
+    </w:p>
+    <w:p>
+      <w:pPr>
+        <w:spacing w:line="360" w:lineRule="auto"/>
+        <w:rPr>
+          <w:rFonts w:ascii="Times New Roman" w:hAnsi="Times New Roman" w:cs="Times New Roman"/>
+          <w:sz w:val="28"/>
+          <w:szCs w:val="28"/>
+        </w:rPr>
+      </w:pPr>
+      <w:r>
+        <w:rPr>
+          <w:rFonts w:ascii="Times New Roman" w:hAnsi="Times New Roman" w:cs="Times New Roman"/>
+          <w:sz w:val="28"/>
+          <w:szCs w:val="28"/>
+        </w:rPr>
+        <w:pict>
+          <v:shapetype id="_x0000_t75" coordsize="21600,21600" o:spt="75" o:preferrelative="t" path="m@4@5l@4@11@9@11@9@5xe" filled="f" stroked="f">
+            <v:stroke joinstyle="miter"/>
+            <v:formulas>
+              <v:f eqn="if lineDrawn pixelLineWidth 0"/>
+              <v:f eqn="sum @0 1 0"/>
+              <v:f eqn="sum 0 0 @1"/>
+              <v:f eqn="prod @2 1 2"/>
+              <v:f eqn="prod @3 21600 pixelWidth"/>
+              <v:f eqn="prod @3 21600 pixelHeight"/>
+              <v:f eqn="sum @0 0 1"/>
+              <v:f eqn="prod @6 1 2"/>
+              <v:f eqn="prod @7 21600 pixelWidth"/>
+              <v:f eqn="sum @8 21600 0"/>
+              <v:f eqn="prod @7 21600 pixelHeight"/>
+              <v:f eqn="sum @10 21600 0"/>
+            </v:formulas>
+            <v:path o:extrusionok="f" gradientshapeok="t" o:connecttype="rect"/>
+            <o:lock v:ext="edit" aspectratio="t"/>
+          </v:shapetype>
+          <v:shape id="_x0000_i1025" type="#_x0000_t75" style="width:132pt;height:447.6pt">
+            <v:imagedata r:id="rId9" o:title="zad3"/>
+          </v:shape>
+        </w:pict>
+      </w:r>
+    </w:p>
+    <w:p>
+      <w:pPr>
+        <w:spacing w:line="360" w:lineRule="auto"/>
+        <w:rPr>
+          <w:rFonts w:ascii="Times New Roman" w:hAnsi="Times New Roman" w:cs="Times New Roman"/>
+          <w:sz w:val="28"/>
+          <w:szCs w:val="28"/>
+          <w:lang w:val="en-US"/>
+        </w:rPr>
+      </w:pPr>
+      <w:r>
+        <w:rPr>
+          <w:rFonts w:ascii="Times New Roman" w:hAnsi="Times New Roman" w:cs="Times New Roman"/>
+          <w:sz w:val="28"/>
+          <w:szCs w:val="28"/>
+        </w:rPr>
+        <w:t>Программная реализация алгоритма</w:t>
+      </w:r>
+      <w:r>
+        <w:rPr>
+          <w:rFonts w:ascii="Times New Roman" w:hAnsi="Times New Roman" w:cs="Times New Roman"/>
+          <w:sz w:val="28"/>
+          <w:szCs w:val="28"/>
+          <w:lang w:val="en-US"/>
+        </w:rPr>
+        <w:t>:</w:t>
+      </w:r>
+    </w:p>
+    <w:p>
+      <w:pPr>
+        <w:spacing w:line="360" w:lineRule="auto"/>
+        <w:rPr>
+          <w:rFonts w:ascii="Times New Roman" w:hAnsi="Times New Roman" w:cs="Times New Roman"/>
+          <w:sz w:val="28"/>
+          <w:szCs w:val="28"/>
+          <w:lang w:val="en-US"/>
+        </w:rPr>
+      </w:pPr>
+      <w:r>
+        <w:rPr>
+          <w:rFonts w:ascii="Times New Roman" w:hAnsi="Times New Roman" w:cs="Times New Roman"/>
+          <w:sz w:val="28"/>
+          <w:szCs w:val="28"/>
+          <w:lang w:val="en-US"/>
+        </w:rPr>
+        <w:t>#include&lt;</w:t>
+      </w:r>
+      <w:proofErr w:type="spellStart"/>
+      <w:r>
+        <w:rPr>
+          <w:rFonts w:ascii="Times New Roman" w:hAnsi="Times New Roman" w:cs="Times New Roman"/>
+          <w:sz w:val="28"/>
+          <w:szCs w:val="28"/>
+          <w:lang w:val="en-US"/>
+        </w:rPr>
+        <w:t>iostream</w:t>
+      </w:r>
+      <w:proofErr w:type="spellEnd"/>
+      <w:r>
+        <w:rPr>
+          <w:rFonts w:ascii="Times New Roman" w:hAnsi="Times New Roman" w:cs="Times New Roman"/>
+          <w:sz w:val="28"/>
+          <w:szCs w:val="28"/>
+          <w:lang w:val="en-US"/>
+        </w:rPr>
+        <w:t>&gt;</w:t>
+      </w:r>
+    </w:p>
+    <w:p>
+      <w:pPr>
+        <w:spacing w:line="360" w:lineRule="auto"/>
+        <w:rPr>
+          <w:rFonts w:ascii="Times New Roman" w:hAnsi="Times New Roman" w:cs="Times New Roman"/>
+          <w:sz w:val="28"/>
+          <w:szCs w:val="28"/>
+          <w:lang w:val="en-US"/>
+        </w:rPr>
+      </w:pPr>
+      <w:proofErr w:type="gramStart"/>
+      <w:r>
+        <w:rPr>
+          <w:rFonts w:ascii="Times New Roman" w:hAnsi="Times New Roman" w:cs="Times New Roman"/>
+          <w:sz w:val="28"/>
+          <w:szCs w:val="28"/>
+          <w:lang w:val="en-US"/>
+        </w:rPr>
+        <w:t>using</w:t>
+      </w:r>
+      <w:proofErr w:type="gramEnd"/>
+      <w:r>
+        <w:rPr>
+          <w:rFonts w:ascii="Times New Roman" w:hAnsi="Times New Roman" w:cs="Times New Roman"/>
+          <w:sz w:val="28"/>
+          <w:szCs w:val="28"/>
+          <w:lang w:val="en-US"/>
+        </w:rPr>
+        <w:t xml:space="preserve"> namespace </w:t>
+      </w:r>
+      <w:proofErr w:type="spellStart"/>
+      <w:r>
+        <w:rPr>
+          <w:rFonts w:ascii="Times New Roman" w:hAnsi="Times New Roman" w:cs="Times New Roman"/>
+          <w:sz w:val="28"/>
+          <w:szCs w:val="28"/>
+          <w:lang w:val="en-US"/>
+        </w:rPr>
+        <w:t>std</w:t>
+      </w:r>
+      <w:proofErr w:type="spellEnd"/>
+      <w:r>
+        <w:rPr>
+          <w:rFonts w:ascii="Times New Roman" w:hAnsi="Times New Roman" w:cs="Times New Roman"/>
+          <w:sz w:val="28"/>
+          <w:szCs w:val="28"/>
+          <w:lang w:val="en-US"/>
+        </w:rPr>
+        <w:t>;</w:t>
+      </w:r>
+    </w:p>
+    <w:p>
+      <w:pPr>
+        <w:spacing w:line="360" w:lineRule="auto"/>
+        <w:rPr>
+          <w:rFonts w:ascii="Times New Roman" w:hAnsi="Times New Roman" w:cs="Times New Roman"/>
+          <w:sz w:val="28"/>
+          <w:szCs w:val="28"/>
+          <w:lang w:val="en-US"/>
+        </w:rPr>
+      </w:pPr>
+    </w:p>
+    <w:p>
+      <w:pPr>
+        <w:spacing w:line="360" w:lineRule="auto"/>
+        <w:rPr>
+          <w:rFonts w:ascii="Times New Roman" w:hAnsi="Times New Roman" w:cs="Times New Roman"/>
+          <w:sz w:val="28"/>
+          <w:szCs w:val="28"/>
+          <w:lang w:val="en-US"/>
+        </w:rPr>
+      </w:pPr>
+      <w:proofErr w:type="spellStart"/>
+      <w:proofErr w:type="gramStart"/>
+      <w:r>
+        <w:rPr>
+          <w:rFonts w:ascii="Times New Roman" w:hAnsi="Times New Roman" w:cs="Times New Roman"/>
+          <w:sz w:val="28"/>
+          <w:szCs w:val="28"/>
+          <w:lang w:val="en-US"/>
+        </w:rPr>
+        <w:lastRenderedPageBreak/>
+        <w:t>int</w:t>
+      </w:r>
+      <w:proofErr w:type="spellEnd"/>
+      <w:proofErr w:type="gramEnd"/>
+      <w:r>
+        <w:rPr>
+          <w:rFonts w:ascii="Times New Roman" w:hAnsi="Times New Roman" w:cs="Times New Roman"/>
+          <w:sz w:val="28"/>
+          <w:szCs w:val="28"/>
+          <w:lang w:val="en-US"/>
+        </w:rPr>
+        <w:t xml:space="preserve"> main()</w:t>
+      </w:r>
+    </w:p>
+    <w:p>
+      <w:pPr>
+        <w:spacing w:line="360" w:lineRule="auto"/>
+        <w:rPr>
+          <w:rFonts w:ascii="Times New Roman" w:hAnsi="Times New Roman" w:cs="Times New Roman"/>
+          <w:sz w:val="28"/>
+          <w:szCs w:val="28"/>
+          <w:lang w:val="en-US"/>
+        </w:rPr>
+      </w:pPr>
+      <w:r>
+        <w:rPr>
+          <w:rFonts w:ascii="Times New Roman" w:hAnsi="Times New Roman" w:cs="Times New Roman"/>
+          <w:sz w:val="28"/>
+          <w:szCs w:val="28"/>
+          <w:lang w:val="en-US"/>
+        </w:rPr>
+        <w:t>{</w:t>
+      </w:r>
+    </w:p>
+    <w:p>
+      <w:pPr>
+        <w:spacing w:line="360" w:lineRule="auto"/>
+        <w:rPr>
+          <w:rFonts w:ascii="Times New Roman" w:hAnsi="Times New Roman" w:cs="Times New Roman"/>
+          <w:sz w:val="28"/>
+          <w:szCs w:val="28"/>
+          <w:lang w:val="en-US"/>
+        </w:rPr>
+      </w:pPr>
+      <w:r>
+        <w:rPr>
+          <w:rFonts w:ascii="Times New Roman" w:hAnsi="Times New Roman" w:cs="Times New Roman"/>
+          <w:sz w:val="28"/>
+          <w:szCs w:val="28"/>
+          <w:lang w:val="en-US"/>
+        </w:rPr>
+        <w:tab/>
+      </w:r>
+      <w:proofErr w:type="spellStart"/>
+      <w:proofErr w:type="gramStart"/>
+      <w:r>
+        <w:rPr>
+          <w:rFonts w:ascii="Times New Roman" w:hAnsi="Times New Roman" w:cs="Times New Roman"/>
+          <w:sz w:val="28"/>
+          <w:szCs w:val="28"/>
+          <w:lang w:val="en-US"/>
+        </w:rPr>
+        <w:t>const</w:t>
+      </w:r>
+      <w:proofErr w:type="spellEnd"/>
+      <w:r>
+        <w:rPr>
+          <w:rFonts w:ascii="Times New Roman" w:hAnsi="Times New Roman" w:cs="Times New Roman"/>
+          <w:sz w:val="28"/>
+          <w:szCs w:val="28"/>
+          <w:lang w:val="en-US"/>
+        </w:rPr>
+        <w:t xml:space="preserve">  </w:t>
+      </w:r>
+      <w:proofErr w:type="spellStart"/>
+      <w:r>
+        <w:rPr>
+          <w:rFonts w:ascii="Times New Roman" w:hAnsi="Times New Roman" w:cs="Times New Roman"/>
+          <w:sz w:val="28"/>
+          <w:szCs w:val="28"/>
+          <w:lang w:val="en-US"/>
+        </w:rPr>
+        <w:t>int</w:t>
+      </w:r>
+      <w:proofErr w:type="spellEnd"/>
+      <w:proofErr w:type="gramEnd"/>
+      <w:r>
+        <w:rPr>
+          <w:rFonts w:ascii="Times New Roman" w:hAnsi="Times New Roman" w:cs="Times New Roman"/>
+          <w:sz w:val="28"/>
+          <w:szCs w:val="28"/>
+          <w:lang w:val="en-US"/>
+        </w:rPr>
+        <w:t xml:space="preserve"> n = 12;</w:t>
+      </w:r>
+    </w:p>
+    <w:p>
+      <w:pPr>
+        <w:spacing w:line="360" w:lineRule="auto"/>
+        <w:rPr>
+          <w:rFonts w:ascii="Times New Roman" w:hAnsi="Times New Roman" w:cs="Times New Roman"/>
+          <w:sz w:val="28"/>
+          <w:szCs w:val="28"/>
+          <w:lang w:val="en-US"/>
+        </w:rPr>
+      </w:pPr>
+      <w:r>
+        <w:rPr>
+          <w:rFonts w:ascii="Times New Roman" w:hAnsi="Times New Roman" w:cs="Times New Roman"/>
+          <w:sz w:val="28"/>
+          <w:szCs w:val="28"/>
+          <w:lang w:val="en-US"/>
+        </w:rPr>
+        <w:tab/>
+      </w:r>
+      <w:proofErr w:type="gramStart"/>
+      <w:r>
+        <w:rPr>
+          <w:rFonts w:ascii="Times New Roman" w:hAnsi="Times New Roman" w:cs="Times New Roman"/>
+          <w:sz w:val="28"/>
+          <w:szCs w:val="28"/>
+          <w:lang w:val="en-US"/>
+        </w:rPr>
+        <w:t>char</w:t>
+      </w:r>
+      <w:proofErr w:type="gramEnd"/>
+      <w:r>
+        <w:rPr>
+          <w:rFonts w:ascii="Times New Roman" w:hAnsi="Times New Roman" w:cs="Times New Roman"/>
+          <w:sz w:val="28"/>
+          <w:szCs w:val="28"/>
+          <w:lang w:val="en-US"/>
+        </w:rPr>
+        <w:t xml:space="preserve"> s[n] = </w:t>
+      </w:r>
+      <w:r>
+        <w:rPr>
+          <w:rFonts w:ascii="Times New Roman" w:hAnsi="Times New Roman" w:cs="Times New Roman"/>
+          <w:sz w:val="28"/>
+          <w:szCs w:val="28"/>
+          <w:lang w:val="en-US"/>
+        </w:rPr>
+        <w:t>"Hello wo</w:t>
+      </w:r>
+      <w:r>
+        <w:rPr>
+          <w:rFonts w:ascii="Times New Roman" w:hAnsi="Times New Roman" w:cs="Times New Roman"/>
+          <w:sz w:val="28"/>
+          <w:szCs w:val="28"/>
+          <w:lang w:val="en-US"/>
+        </w:rPr>
+        <w:t>r</w:t>
+      </w:r>
+      <w:r>
+        <w:rPr>
+          <w:rFonts w:ascii="Times New Roman" w:hAnsi="Times New Roman" w:cs="Times New Roman"/>
+          <w:sz w:val="28"/>
+          <w:szCs w:val="28"/>
+          <w:lang w:val="en-US"/>
+        </w:rPr>
+        <w:t>l</w:t>
+      </w:r>
+      <w:r>
+        <w:rPr>
+          <w:rFonts w:ascii="Times New Roman" w:hAnsi="Times New Roman" w:cs="Times New Roman"/>
+          <w:sz w:val="28"/>
+          <w:szCs w:val="28"/>
+          <w:lang w:val="en-US"/>
+        </w:rPr>
+        <w:t>d";</w:t>
+      </w:r>
+    </w:p>
+    <w:p>
+      <w:pPr>
+        <w:spacing w:line="360" w:lineRule="auto"/>
+        <w:rPr>
+          <w:rFonts w:ascii="Times New Roman" w:hAnsi="Times New Roman" w:cs="Times New Roman"/>
+          <w:sz w:val="28"/>
+          <w:szCs w:val="28"/>
+          <w:lang w:val="en-US"/>
+        </w:rPr>
+      </w:pPr>
+      <w:r>
+        <w:rPr>
+          <w:rFonts w:ascii="Times New Roman" w:hAnsi="Times New Roman" w:cs="Times New Roman"/>
+          <w:sz w:val="28"/>
+          <w:szCs w:val="28"/>
+          <w:lang w:val="en-US"/>
+        </w:rPr>
+        <w:tab/>
+      </w:r>
+      <w:proofErr w:type="gramStart"/>
+      <w:r>
+        <w:rPr>
+          <w:rFonts w:ascii="Times New Roman" w:hAnsi="Times New Roman" w:cs="Times New Roman"/>
+          <w:sz w:val="28"/>
+          <w:szCs w:val="28"/>
+          <w:lang w:val="en-US"/>
+        </w:rPr>
+        <w:t>char</w:t>
+      </w:r>
+      <w:proofErr w:type="gramEnd"/>
+      <w:r>
+        <w:rPr>
+          <w:rFonts w:ascii="Times New Roman" w:hAnsi="Times New Roman" w:cs="Times New Roman"/>
+          <w:sz w:val="28"/>
+          <w:szCs w:val="28"/>
+          <w:lang w:val="en-US"/>
+        </w:rPr>
+        <w:t xml:space="preserve"> t[n];</w:t>
+      </w:r>
+    </w:p>
+    <w:p>
+      <w:pPr>
+        <w:spacing w:line="360" w:lineRule="auto"/>
+        <w:rPr>
+          <w:rFonts w:ascii="Times New Roman" w:hAnsi="Times New Roman" w:cs="Times New Roman"/>
+          <w:sz w:val="28"/>
+          <w:szCs w:val="28"/>
+          <w:lang w:val="en-US"/>
+        </w:rPr>
+      </w:pPr>
+      <w:r>
+        <w:rPr>
+          <w:rFonts w:ascii="Times New Roman" w:hAnsi="Times New Roman" w:cs="Times New Roman"/>
+          <w:sz w:val="28"/>
+          <w:szCs w:val="28"/>
+          <w:lang w:val="en-US"/>
+        </w:rPr>
+        <w:tab/>
+      </w:r>
+      <w:proofErr w:type="gramStart"/>
+      <w:r>
+        <w:rPr>
+          <w:rFonts w:ascii="Times New Roman" w:hAnsi="Times New Roman" w:cs="Times New Roman"/>
+          <w:sz w:val="28"/>
+          <w:szCs w:val="28"/>
+          <w:lang w:val="en-US"/>
+        </w:rPr>
+        <w:t>for</w:t>
+      </w:r>
+      <w:proofErr w:type="gramEnd"/>
+      <w:r>
+        <w:rPr>
+          <w:rFonts w:ascii="Times New Roman" w:hAnsi="Times New Roman" w:cs="Times New Roman"/>
+          <w:sz w:val="28"/>
+          <w:szCs w:val="28"/>
+          <w:lang w:val="en-US"/>
+        </w:rPr>
+        <w:t xml:space="preserve"> (</w:t>
+      </w:r>
+      <w:proofErr w:type="spellStart"/>
+      <w:r>
+        <w:rPr>
+          <w:rFonts w:ascii="Times New Roman" w:hAnsi="Times New Roman" w:cs="Times New Roman"/>
+          <w:sz w:val="28"/>
+          <w:szCs w:val="28"/>
+          <w:lang w:val="en-US"/>
+        </w:rPr>
+        <w:t>int</w:t>
+      </w:r>
+      <w:proofErr w:type="spellEnd"/>
+      <w:r>
+        <w:rPr>
+          <w:rFonts w:ascii="Times New Roman" w:hAnsi="Times New Roman" w:cs="Times New Roman"/>
+          <w:sz w:val="28"/>
+          <w:szCs w:val="28"/>
+          <w:lang w:val="en-US"/>
+        </w:rPr>
+        <w:t xml:space="preserve"> </w:t>
+      </w:r>
+      <w:proofErr w:type="spellStart"/>
+      <w:r>
+        <w:rPr>
+          <w:rFonts w:ascii="Times New Roman" w:hAnsi="Times New Roman" w:cs="Times New Roman"/>
+          <w:sz w:val="28"/>
+          <w:szCs w:val="28"/>
+          <w:lang w:val="en-US"/>
+        </w:rPr>
+        <w:t>i</w:t>
+      </w:r>
+      <w:proofErr w:type="spellEnd"/>
+      <w:r>
+        <w:rPr>
+          <w:rFonts w:ascii="Times New Roman" w:hAnsi="Times New Roman" w:cs="Times New Roman"/>
+          <w:sz w:val="28"/>
+          <w:szCs w:val="28"/>
+          <w:lang w:val="en-US"/>
+        </w:rPr>
+        <w:t xml:space="preserve"> = 0; </w:t>
+      </w:r>
+      <w:proofErr w:type="spellStart"/>
+      <w:r>
+        <w:rPr>
+          <w:rFonts w:ascii="Times New Roman" w:hAnsi="Times New Roman" w:cs="Times New Roman"/>
+          <w:sz w:val="28"/>
+          <w:szCs w:val="28"/>
+          <w:lang w:val="en-US"/>
+        </w:rPr>
+        <w:t>i</w:t>
+      </w:r>
+      <w:proofErr w:type="spellEnd"/>
+      <w:r>
+        <w:rPr>
+          <w:rFonts w:ascii="Times New Roman" w:hAnsi="Times New Roman" w:cs="Times New Roman"/>
+          <w:sz w:val="28"/>
+          <w:szCs w:val="28"/>
+          <w:lang w:val="en-US"/>
+        </w:rPr>
+        <w:t xml:space="preserve"> &lt; n; </w:t>
+      </w:r>
+      <w:proofErr w:type="spellStart"/>
+      <w:r>
+        <w:rPr>
+          <w:rFonts w:ascii="Times New Roman" w:hAnsi="Times New Roman" w:cs="Times New Roman"/>
+          <w:sz w:val="28"/>
+          <w:szCs w:val="28"/>
+          <w:lang w:val="en-US"/>
+        </w:rPr>
+        <w:t>i</w:t>
+      </w:r>
+      <w:proofErr w:type="spellEnd"/>
+      <w:r>
+        <w:rPr>
+          <w:rFonts w:ascii="Times New Roman" w:hAnsi="Times New Roman" w:cs="Times New Roman"/>
+          <w:sz w:val="28"/>
+          <w:szCs w:val="28"/>
+          <w:lang w:val="en-US"/>
+        </w:rPr>
+        <w:t>++)</w:t>
+      </w:r>
+    </w:p>
+    <w:p>
+      <w:pPr>
+        <w:spacing w:line="360" w:lineRule="auto"/>
+        <w:rPr>
+          <w:rFonts w:ascii="Times New Roman" w:hAnsi="Times New Roman" w:cs="Times New Roman"/>
+          <w:sz w:val="28"/>
+          <w:szCs w:val="28"/>
+          <w:lang w:val="en-US"/>
+        </w:rPr>
+      </w:pPr>
+      <w:r>
+        <w:rPr>
+          <w:rFonts w:ascii="Times New Roman" w:hAnsi="Times New Roman" w:cs="Times New Roman"/>
+          <w:sz w:val="28"/>
+          <w:szCs w:val="28"/>
+          <w:lang w:val="en-US"/>
+        </w:rPr>
+        <w:tab/>
+        <w:t>{</w:t>
+      </w:r>
+    </w:p>
+    <w:p>
+      <w:pPr>
+        <w:spacing w:line="360" w:lineRule="auto"/>
+        <w:rPr>
+          <w:rFonts w:ascii="Times New Roman" w:hAnsi="Times New Roman" w:cs="Times New Roman"/>
+          <w:sz w:val="28"/>
+          <w:szCs w:val="28"/>
+          <w:lang w:val="en-US"/>
+        </w:rPr>
+      </w:pPr>
+      <w:r>
+        <w:rPr>
+          <w:rFonts w:ascii="Times New Roman" w:hAnsi="Times New Roman" w:cs="Times New Roman"/>
+          <w:sz w:val="28"/>
+          <w:szCs w:val="28"/>
+          <w:lang w:val="en-US"/>
+        </w:rPr>
+        <w:tab/>
+      </w:r>
+      <w:r>
+        <w:rPr>
+          <w:rFonts w:ascii="Times New Roman" w:hAnsi="Times New Roman" w:cs="Times New Roman"/>
+          <w:sz w:val="28"/>
+          <w:szCs w:val="28"/>
+          <w:lang w:val="en-US"/>
+        </w:rPr>
+        <w:tab/>
+      </w:r>
+      <w:proofErr w:type="gramStart"/>
+      <w:r>
+        <w:rPr>
+          <w:rFonts w:ascii="Times New Roman" w:hAnsi="Times New Roman" w:cs="Times New Roman"/>
+          <w:sz w:val="28"/>
+          <w:szCs w:val="28"/>
+          <w:lang w:val="en-US"/>
+        </w:rPr>
+        <w:t>t[</w:t>
+      </w:r>
+      <w:proofErr w:type="spellStart"/>
+      <w:proofErr w:type="gramEnd"/>
+      <w:r>
+        <w:rPr>
+          <w:rFonts w:ascii="Times New Roman" w:hAnsi="Times New Roman" w:cs="Times New Roman"/>
+          <w:sz w:val="28"/>
+          <w:szCs w:val="28"/>
+          <w:lang w:val="en-US"/>
+        </w:rPr>
+        <w:t>i</w:t>
+      </w:r>
+      <w:proofErr w:type="spellEnd"/>
+      <w:r>
+        <w:rPr>
+          <w:rFonts w:ascii="Times New Roman" w:hAnsi="Times New Roman" w:cs="Times New Roman"/>
+          <w:sz w:val="28"/>
+          <w:szCs w:val="28"/>
+          <w:lang w:val="en-US"/>
+        </w:rPr>
+        <w:t xml:space="preserve">] = s[n - </w:t>
+      </w:r>
+      <w:proofErr w:type="spellStart"/>
+      <w:r>
+        <w:rPr>
+          <w:rFonts w:ascii="Times New Roman" w:hAnsi="Times New Roman" w:cs="Times New Roman"/>
+          <w:sz w:val="28"/>
+          <w:szCs w:val="28"/>
+          <w:lang w:val="en-US"/>
+        </w:rPr>
+        <w:t>i</w:t>
+      </w:r>
+      <w:proofErr w:type="spellEnd"/>
+      <w:r>
+        <w:rPr>
+          <w:rFonts w:ascii="Times New Roman" w:hAnsi="Times New Roman" w:cs="Times New Roman"/>
+          <w:sz w:val="28"/>
+          <w:szCs w:val="28"/>
+          <w:lang w:val="en-US"/>
+        </w:rPr>
+        <w:t xml:space="preserve"> - 1];</w:t>
+      </w:r>
+    </w:p>
+    <w:p>
+      <w:pPr>
+        <w:spacing w:line="360" w:lineRule="auto"/>
+        <w:rPr>
+          <w:rFonts w:ascii="Times New Roman" w:hAnsi="Times New Roman" w:cs="Times New Roman"/>
+          <w:sz w:val="28"/>
+          <w:szCs w:val="28"/>
+          <w:lang w:val="en-US"/>
+        </w:rPr>
+      </w:pPr>
+      <w:r>
+        <w:rPr>
+          <w:rFonts w:ascii="Times New Roman" w:hAnsi="Times New Roman" w:cs="Times New Roman"/>
+          <w:sz w:val="28"/>
+          <w:szCs w:val="28"/>
+          <w:lang w:val="en-US"/>
+        </w:rPr>
+        <w:tab/>
+      </w:r>
+      <w:r>
+        <w:rPr>
+          <w:rFonts w:ascii="Times New Roman" w:hAnsi="Times New Roman" w:cs="Times New Roman"/>
+          <w:sz w:val="28"/>
+          <w:szCs w:val="28"/>
+          <w:lang w:val="en-US"/>
+        </w:rPr>
+        <w:tab/>
+      </w:r>
+      <w:proofErr w:type="spellStart"/>
+      <w:proofErr w:type="gramStart"/>
+      <w:r>
+        <w:rPr>
+          <w:rFonts w:ascii="Times New Roman" w:hAnsi="Times New Roman" w:cs="Times New Roman"/>
+          <w:sz w:val="28"/>
+          <w:szCs w:val="28"/>
+          <w:lang w:val="en-US"/>
+        </w:rPr>
+        <w:t>cout</w:t>
+      </w:r>
+      <w:proofErr w:type="spellEnd"/>
+      <w:proofErr w:type="gramEnd"/>
+      <w:r>
+        <w:rPr>
+          <w:rFonts w:ascii="Times New Roman" w:hAnsi="Times New Roman" w:cs="Times New Roman"/>
+          <w:sz w:val="28"/>
+          <w:szCs w:val="28"/>
+          <w:lang w:val="en-US"/>
+        </w:rPr>
+        <w:t xml:space="preserve"> &lt;&lt; t[</w:t>
+      </w:r>
+      <w:proofErr w:type="spellStart"/>
+      <w:r>
+        <w:rPr>
+          <w:rFonts w:ascii="Times New Roman" w:hAnsi="Times New Roman" w:cs="Times New Roman"/>
+          <w:sz w:val="28"/>
+          <w:szCs w:val="28"/>
+          <w:lang w:val="en-US"/>
+        </w:rPr>
+        <w:t>i</w:t>
+      </w:r>
+      <w:proofErr w:type="spellEnd"/>
+      <w:r>
+        <w:rPr>
+          <w:rFonts w:ascii="Times New Roman" w:hAnsi="Times New Roman" w:cs="Times New Roman"/>
+          <w:sz w:val="28"/>
+          <w:szCs w:val="28"/>
+          <w:lang w:val="en-US"/>
+        </w:rPr>
+        <w:t>];</w:t>
+      </w:r>
+    </w:p>
+    <w:p>
+      <w:pPr>
+        <w:spacing w:line="360" w:lineRule="auto"/>
+        <w:rPr>
+          <w:rFonts w:ascii="Times New Roman" w:hAnsi="Times New Roman" w:cs="Times New Roman"/>
+          <w:sz w:val="28"/>
+          <w:szCs w:val="28"/>
+        </w:rPr>
+      </w:pPr>
+      <w:r>
+        <w:rPr>
+          <w:rFonts w:ascii="Times New Roman" w:hAnsi="Times New Roman" w:cs="Times New Roman"/>
+          <w:sz w:val="28"/>
+          <w:szCs w:val="28"/>
+          <w:lang w:val="en-US"/>
+        </w:rPr>
+        <w:tab/>
+      </w:r>
+      <w:r>
+        <w:rPr>
+          <w:rFonts w:ascii="Times New Roman" w:hAnsi="Times New Roman" w:cs="Times New Roman"/>
+          <w:sz w:val="28"/>
+          <w:szCs w:val="28"/>
+        </w:rPr>
+        <w:t>}</w:t>
+      </w:r>
+    </w:p>
+    <w:p>
+      <w:pPr>
+        <w:spacing w:line="360" w:lineRule="auto"/>
+        <w:rPr>
+          <w:rFonts w:ascii="Times New Roman" w:hAnsi="Times New Roman" w:cs="Times New Roman"/>
+          <w:sz w:val="28"/>
+          <w:szCs w:val="28"/>
+        </w:rPr>
+      </w:pPr>
+      <w:r>
+        <w:rPr>
+          <w:rFonts w:ascii="Times New Roman" w:hAnsi="Times New Roman" w:cs="Times New Roman"/>
+          <w:sz w:val="28"/>
+          <w:szCs w:val="28"/>
+        </w:rPr>
+        <w:tab/>
+      </w:r>
+    </w:p>
+    <w:p>
+      <w:pPr>
+        <w:spacing w:line="360" w:lineRule="auto"/>
+        <w:rPr>
+          <w:rFonts w:ascii="Times New Roman" w:hAnsi="Times New Roman" w:cs="Times New Roman"/>
+          <w:sz w:val="28"/>
+          <w:szCs w:val="28"/>
+        </w:rPr>
+      </w:pPr>
+      <w:r>
+        <w:rPr>
+          <w:rFonts w:ascii="Times New Roman" w:hAnsi="Times New Roman" w:cs="Times New Roman"/>
+          <w:sz w:val="28"/>
+          <w:szCs w:val="28"/>
+        </w:rPr>
+        <w:tab/>
+      </w:r>
+      <w:proofErr w:type="spellStart"/>
+      <w:r>
+        <w:rPr>
+          <w:rFonts w:ascii="Times New Roman" w:hAnsi="Times New Roman" w:cs="Times New Roman"/>
+          <w:sz w:val="28"/>
+          <w:szCs w:val="28"/>
+        </w:rPr>
+        <w:t>return</w:t>
+      </w:r>
+      <w:proofErr w:type="spellEnd"/>
+      <w:r>
+        <w:rPr>
+          <w:rFonts w:ascii="Times New Roman" w:hAnsi="Times New Roman" w:cs="Times New Roman"/>
+          <w:sz w:val="28"/>
+          <w:szCs w:val="28"/>
+        </w:rPr>
+        <w:t xml:space="preserve"> 0;</w:t>
+      </w:r>
+    </w:p>
+    <w:p>
+      <w:pPr>
+        <w:spacing w:line="360" w:lineRule="auto"/>
+        <w:rPr>
+          <w:rFonts w:ascii="Times New Roman" w:hAnsi="Times New Roman" w:cs="Times New Roman"/>
+          <w:sz w:val="28"/>
+          <w:szCs w:val="28"/>
+        </w:rPr>
+      </w:pPr>
+      <w:r>
+        <w:rPr>
+          <w:rFonts w:ascii="Times New Roman" w:hAnsi="Times New Roman" w:cs="Times New Roman"/>
+          <w:sz w:val="28"/>
+          <w:szCs w:val="28"/>
+        </w:rPr>
+        <w:t>}</w:t>
+      </w:r>
+    </w:p>
+    <w:p>
+      <w:pPr>
+        <w:spacing w:line="360" w:lineRule="auto"/>
+        <w:rPr>
+          <w:rFonts w:ascii="Times New Roman" w:hAnsi="Times New Roman" w:cs="Times New Roman"/>
+          <w:sz w:val="28"/>
+          <w:szCs w:val="28"/>
+          <w:lang w:val="en-US"/>
+        </w:rPr>
+      </w:pPr>
+      <w:r>
+        <w:rPr>
+          <w:rFonts w:ascii="Times New Roman" w:hAnsi="Times New Roman" w:cs="Times New Roman"/>
+          <w:sz w:val="28"/>
+          <w:szCs w:val="28"/>
+        </w:rPr>
+        <w:t>Листинг программы</w:t>
+      </w:r>
+      <w:r>
+        <w:rPr>
+          <w:rFonts w:ascii="Times New Roman" w:hAnsi="Times New Roman" w:cs="Times New Roman"/>
+          <w:sz w:val="28"/>
+          <w:szCs w:val="28"/>
+          <w:lang w:val="en-US"/>
+        </w:rPr>
+        <w:t>:</w:t>
+      </w:r>
+    </w:p>
+    <w:p>
+      <w:pPr>
+        <w:spacing w:line="360" w:lineRule="auto"/>
+        <w:rPr>
+          <w:rFonts w:ascii="Times New Roman" w:hAnsi="Times New Roman" w:cs="Times New Roman"/>
+          <w:sz w:val="28"/>
+          <w:szCs w:val="28"/>
+          <w:lang w:val="en-US"/>
+        </w:rPr>
+      </w:pPr>
+      <w:r>
+        <w:rPr>
+          <w:noProof/>
+          <w:lang w:eastAsia="ru-RU"/>
+        </w:rPr>
+        <w:drawing>
+          <wp:inline distT="0" distB="0" distL="0" distR="0" wp14:anchorId="305765B1" wp14:editId="3C8D07FF">
+            <wp:extent cx="5940425" cy="3462655"/>
+            <wp:effectExtent l="0" t="0" r="3175" b="4445"/>
+            <wp:docPr id="5" name="Рисунок 5"/>
+            <wp:cNvGraphicFramePr>
+              <a:graphicFrameLocks xmlns:a="http://schemas.openxmlformats.org/drawingml/2006/main" noChangeAspect="1"/>
+            </wp:cNvGraphicFramePr>
+            <a:graphic xmlns:a="http://schemas.openxmlformats.org/drawingml/2006/main">
+              <a:graphicData uri="http://schemas.openxmlformats.org/drawingml/2006/picture">
+                <pic:pic xmlns:pic="http://schemas.openxmlformats.org/drawingml/2006/picture">
+                  <pic:nvPicPr>
+                    <pic:cNvPr id="1" name=""/>
+                    <pic:cNvPicPr/>
+                  </pic:nvPicPr>
+                  <pic:blipFill>
+                    <a:blip r:embed="rId10"/>
+                    <a:stretch>
+                      <a:fillRect/>
+                    </a:stretch>
+                  </pic:blipFill>
+                  <pic:spPr>
+                    <a:xfrm>
+                      <a:off x="0" y="0"/>
+                      <a:ext cx="5940425" cy="3462655"/>
+                    </a:xfrm>
+                    <a:prstGeom prst="rect">
+                      <a:avLst/>
+                    </a:prstGeom>
+                  </pic:spPr>
+                </pic:pic>
+              </a:graphicData>
+            </a:graphic>
+          </wp:inline>
+        </w:drawing>
+      </w:r>
+    </w:p>
+    <w:p>
+      <w:pPr>
+        <w:spacing w:line="360" w:lineRule="auto"/>
+        <w:jc w:val="center"/>
+        <w:rPr>
+          <w:rFonts w:ascii="Times New Roman" w:hAnsi="Times New Roman" w:cs="Times New Roman"/>
+          <w:b/>
+          <w:sz w:val="28"/>
+          <w:szCs w:val="28"/>
+        </w:rPr>
+      </w:pPr>
+      <w:r>
+        <w:rPr>
+          <w:rFonts w:ascii="Times New Roman" w:hAnsi="Times New Roman" w:cs="Times New Roman"/>
+          <w:b/>
+          <w:sz w:val="28"/>
+          <w:szCs w:val="28"/>
+        </w:rPr>
+        <w:lastRenderedPageBreak/>
+        <w:t>Задача 10.32</w:t>
+      </w:r>
+    </w:p>
+    <w:p>
+      <w:pPr>
+        <w:spacing w:line="360" w:lineRule="auto"/>
+        <w:rPr>
+          <w:rFonts w:ascii="Times New Roman" w:hAnsi="Times New Roman" w:cs="Times New Roman"/>
+          <w:sz w:val="28"/>
+          <w:szCs w:val="28"/>
+        </w:rPr>
+      </w:pPr>
+      <w:r>
+        <w:rPr>
+          <w:rFonts w:ascii="Times New Roman" w:hAnsi="Times New Roman" w:cs="Times New Roman"/>
+          <w:sz w:val="28"/>
+          <w:szCs w:val="28"/>
+        </w:rPr>
+        <w:t>Условие</w:t>
+      </w:r>
+      <w:r>
+        <w:rPr>
+          <w:rFonts w:ascii="Times New Roman" w:hAnsi="Times New Roman" w:cs="Times New Roman"/>
+          <w:sz w:val="28"/>
+          <w:szCs w:val="28"/>
+        </w:rPr>
+        <w:t>:</w:t>
+      </w:r>
+      <w:r>
+        <w:t xml:space="preserve"> </w:t>
+      </w:r>
+      <w:r>
+        <w:rPr>
+          <w:rFonts w:ascii="Times New Roman" w:hAnsi="Times New Roman" w:cs="Times New Roman"/>
+          <w:sz w:val="28"/>
+          <w:szCs w:val="28"/>
+        </w:rPr>
+        <w:t xml:space="preserve">Даны три слова. Выяснить, является ли хоть одно из них палиндромом ("перевертышем"), т. е. таким, которое </w:t>
+      </w:r>
+      <w:proofErr w:type="gramStart"/>
+      <w:r>
+        <w:rPr>
+          <w:rFonts w:ascii="Times New Roman" w:hAnsi="Times New Roman" w:cs="Times New Roman"/>
+          <w:sz w:val="28"/>
+          <w:szCs w:val="28"/>
+        </w:rPr>
+        <w:t>читается одинаково слева направо</w:t>
+      </w:r>
+      <w:proofErr w:type="gramEnd"/>
+      <w:r>
+        <w:rPr>
+          <w:rFonts w:ascii="Times New Roman" w:hAnsi="Times New Roman" w:cs="Times New Roman"/>
+          <w:sz w:val="28"/>
+          <w:szCs w:val="28"/>
+        </w:rPr>
+        <w:t xml:space="preserve"> и справа налево. (Определить функцию, позволяющую распознавать слова</w:t>
+      </w:r>
+      <w:r>
+        <w:rPr>
+          <w:rFonts w:ascii="Times New Roman" w:hAnsi="Times New Roman" w:cs="Times New Roman"/>
+          <w:sz w:val="28"/>
+          <w:szCs w:val="28"/>
+          <w:lang w:val="en-US"/>
+        </w:rPr>
+        <w:t xml:space="preserve"> </w:t>
+      </w:r>
+      <w:r>
+        <w:rPr>
+          <w:rFonts w:ascii="Times New Roman" w:hAnsi="Times New Roman" w:cs="Times New Roman"/>
+          <w:sz w:val="28"/>
+          <w:szCs w:val="28"/>
+        </w:rPr>
+        <w:t>палиндромы.)</w:t>
+      </w:r>
+    </w:p>
+    <w:p>
+      <w:pPr>
+        <w:spacing w:line="360" w:lineRule="auto"/>
+        <w:rPr>
+          <w:rFonts w:ascii="Times New Roman" w:hAnsi="Times New Roman" w:cs="Times New Roman"/>
+          <w:sz w:val="28"/>
+          <w:szCs w:val="28"/>
+        </w:rPr>
+      </w:pPr>
+    </w:p>
+    <w:p>
+      <w:pPr>
+        <w:spacing w:line="360" w:lineRule="auto"/>
+        <w:rPr>
+          <w:rFonts w:ascii="Times New Roman" w:hAnsi="Times New Roman" w:cs="Times New Roman"/>
+          <w:sz w:val="28"/>
+          <w:szCs w:val="28"/>
+          <w:lang w:val="en-US"/>
+        </w:rPr>
+      </w:pPr>
+      <w:r>
+        <w:rPr>
+          <w:rFonts w:ascii="Times New Roman" w:hAnsi="Times New Roman" w:cs="Times New Roman"/>
+          <w:sz w:val="28"/>
+          <w:szCs w:val="28"/>
+        </w:rPr>
+        <w:t>Решение</w:t>
+      </w:r>
+      <w:r>
+        <w:rPr>
+          <w:rFonts w:ascii="Times New Roman" w:hAnsi="Times New Roman" w:cs="Times New Roman"/>
+          <w:sz w:val="28"/>
+          <w:szCs w:val="28"/>
+          <w:lang w:val="en-US"/>
+        </w:rPr>
+        <w:t>:</w:t>
+      </w:r>
+    </w:p>
+    <w:p>
+      <w:pPr>
+        <w:spacing w:line="360" w:lineRule="auto"/>
+        <w:rPr>
+          <w:rFonts w:ascii="Times New Roman" w:hAnsi="Times New Roman" w:cs="Times New Roman"/>
+          <w:sz w:val="28"/>
+          <w:szCs w:val="28"/>
+          <w:lang w:val="en-US"/>
+        </w:rPr>
+      </w:pPr>
+      <w:r>
+        <w:rPr>
+          <w:rFonts w:ascii="Times New Roman" w:hAnsi="Times New Roman" w:cs="Times New Roman"/>
+          <w:sz w:val="28"/>
+          <w:szCs w:val="28"/>
+        </w:rPr>
+        <w:t>Словесное описание алгоритма</w:t>
+      </w:r>
+      <w:r>
+        <w:rPr>
+          <w:rFonts w:ascii="Times New Roman" w:hAnsi="Times New Roman" w:cs="Times New Roman"/>
+          <w:sz w:val="28"/>
+          <w:szCs w:val="28"/>
+          <w:lang w:val="en-US"/>
+        </w:rPr>
+        <w:t>:</w:t>
+      </w:r>
+    </w:p>
+    <w:p>
+      <w:pPr>
+        <w:pStyle w:val="a3"/>
+        <w:numPr>
+          <w:ilvl w:val="0"/>
+          <w:numId w:val="4"/>
+        </w:numPr>
+        <w:spacing w:line="360" w:lineRule="auto"/>
+        <w:rPr>
+          <w:rFonts w:ascii="Times New Roman" w:hAnsi="Times New Roman" w:cs="Times New Roman"/>
+          <w:sz w:val="28"/>
+          <w:szCs w:val="28"/>
+        </w:rPr>
+      </w:pPr>
+      <w:r>
+        <w:rPr>
+          <w:rFonts w:ascii="Times New Roman" w:hAnsi="Times New Roman" w:cs="Times New Roman"/>
+          <w:sz w:val="28"/>
+          <w:szCs w:val="28"/>
+        </w:rPr>
+        <w:t>Определим функцию, принимающую в качестве аргуме</w:t>
+      </w:r>
+      <w:r>
+        <w:rPr>
+          <w:rFonts w:ascii="Times New Roman" w:hAnsi="Times New Roman" w:cs="Times New Roman"/>
+          <w:sz w:val="28"/>
+          <w:szCs w:val="28"/>
+        </w:rPr>
+        <w:t>нтов константный указатель на массив символов и его размер, и возвращающую результат сравнения.</w:t>
+      </w:r>
+    </w:p>
+    <w:p>
+      <w:pPr>
+        <w:pStyle w:val="a3"/>
+        <w:numPr>
+          <w:ilvl w:val="0"/>
+          <w:numId w:val="4"/>
+        </w:numPr>
+        <w:spacing w:line="360" w:lineRule="auto"/>
+        <w:rPr>
+          <w:rFonts w:ascii="Times New Roman" w:hAnsi="Times New Roman" w:cs="Times New Roman"/>
+          <w:sz w:val="28"/>
+          <w:szCs w:val="28"/>
+        </w:rPr>
+      </w:pPr>
+      <w:r>
+        <w:rPr>
+          <w:rFonts w:ascii="Times New Roman" w:hAnsi="Times New Roman" w:cs="Times New Roman"/>
+          <w:sz w:val="28"/>
+          <w:szCs w:val="28"/>
+        </w:rPr>
+        <w:t>Очевидно, для того чтобы слово являлось палиндромом, при проходе массива в обе стороны соответствующие символы будут равны.</w:t>
+      </w:r>
+    </w:p>
+    <w:p>
+      <w:pPr>
+        <w:pStyle w:val="a3"/>
+        <w:numPr>
+          <w:ilvl w:val="0"/>
+          <w:numId w:val="4"/>
+        </w:numPr>
+        <w:spacing w:line="360" w:lineRule="auto"/>
+        <w:rPr>
+          <w:rFonts w:ascii="Times New Roman" w:hAnsi="Times New Roman" w:cs="Times New Roman"/>
+          <w:sz w:val="28"/>
+          <w:szCs w:val="28"/>
+        </w:rPr>
+      </w:pPr>
+      <w:r>
+        <w:rPr>
+          <w:rFonts w:ascii="Times New Roman" w:hAnsi="Times New Roman" w:cs="Times New Roman"/>
+          <w:sz w:val="28"/>
+          <w:szCs w:val="28"/>
+        </w:rPr>
+        <w:t xml:space="preserve">При первом нарушении равенства прерываем функцию и возвращаем </w:t>
+      </w:r>
+      <w:r>
+        <w:rPr>
+          <w:rFonts w:ascii="Times New Roman" w:hAnsi="Times New Roman" w:cs="Times New Roman"/>
+          <w:sz w:val="28"/>
+          <w:szCs w:val="28"/>
+          <w:lang w:val="en-US"/>
+        </w:rPr>
+        <w:t>false</w:t>
+      </w:r>
+      <w:r>
+        <w:rPr>
+          <w:rFonts w:ascii="Times New Roman" w:hAnsi="Times New Roman" w:cs="Times New Roman"/>
+          <w:sz w:val="28"/>
+          <w:szCs w:val="28"/>
+        </w:rPr>
+        <w:t>;</w:t>
+      </w:r>
+    </w:p>
+    <w:p>
+      <w:pPr>
+        <w:pStyle w:val="a3"/>
+        <w:numPr>
+          <w:ilvl w:val="0"/>
+          <w:numId w:val="4"/>
+        </w:numPr>
+        <w:spacing w:line="360" w:lineRule="auto"/>
+        <w:rPr>
+          <w:rFonts w:ascii="Times New Roman" w:hAnsi="Times New Roman" w:cs="Times New Roman"/>
+          <w:sz w:val="28"/>
+          <w:szCs w:val="28"/>
+        </w:rPr>
+      </w:pPr>
+      <w:r>
+        <w:rPr>
+          <w:rFonts w:ascii="Times New Roman" w:hAnsi="Times New Roman" w:cs="Times New Roman"/>
+          <w:sz w:val="28"/>
+          <w:szCs w:val="28"/>
+        </w:rPr>
+        <w:t xml:space="preserve">Если условие пройдено успешно всеми элементами массива, то возвращается </w:t>
+      </w:r>
+      <w:r>
+        <w:rPr>
+          <w:rFonts w:ascii="Times New Roman" w:hAnsi="Times New Roman" w:cs="Times New Roman"/>
+          <w:sz w:val="28"/>
+          <w:szCs w:val="28"/>
+          <w:lang w:val="en-US"/>
+        </w:rPr>
+        <w:t>true</w:t>
+      </w:r>
+      <w:r>
+        <w:rPr>
+          <w:rFonts w:ascii="Times New Roman" w:hAnsi="Times New Roman" w:cs="Times New Roman"/>
+          <w:sz w:val="28"/>
+          <w:szCs w:val="28"/>
+        </w:rPr>
+        <w:t>;</w:t>
+      </w:r>
+    </w:p>
+    <w:p>
+      <w:pPr>
+        <w:spacing w:line="360" w:lineRule="auto"/>
+        <w:rPr>
+          <w:rFonts w:ascii="Times New Roman" w:hAnsi="Times New Roman" w:cs="Times New Roman"/>
+          <w:sz w:val="28"/>
+          <w:szCs w:val="28"/>
+          <w:lang w:val="en-US"/>
+        </w:rPr>
+      </w:pPr>
+      <w:r>
+        <w:rPr>
+          <w:rFonts w:ascii="Times New Roman" w:hAnsi="Times New Roman" w:cs="Times New Roman"/>
+          <w:sz w:val="28"/>
+          <w:szCs w:val="28"/>
+        </w:rPr>
+        <w:t>Блок-схема алгоритма</w:t>
+      </w:r>
+      <w:r>
+        <w:rPr>
+          <w:rFonts w:ascii="Times New Roman" w:hAnsi="Times New Roman" w:cs="Times New Roman"/>
+          <w:sz w:val="28"/>
+          <w:szCs w:val="28"/>
+          <w:lang w:val="en-US"/>
+        </w:rPr>
+        <w:t>:</w:t>
+      </w:r>
+    </w:p>
+    <w:p>
+      <w:pPr>
+        <w:spacing w:line="360" w:lineRule="auto"/>
+        <w:rPr>
+          <w:rFonts w:ascii="Times New Roman" w:hAnsi="Times New Roman" w:cs="Times New Roman"/>
+          <w:sz w:val="28"/>
+          <w:szCs w:val="28"/>
+          <w:lang w:val="en-US"/>
+        </w:rPr>
+      </w:pPr>
+      <w:r>
+        <w:rPr>
+          <w:noProof/>
+          <w:lang w:eastAsia="ru-RU"/>
+        </w:rPr>
+        <w:lastRenderedPageBreak/>
+        <w:drawing>
+          <wp:inline distT="0" distB="0" distL="0" distR="0" wp14:anchorId="274867BE" wp14:editId="4ED3CE4D">
+            <wp:extent cx="3933825" cy="6705600"/>
+            <wp:effectExtent l="0" t="0" r="9525" b="0"/>
+            <wp:docPr id="6" name="Рисунок 6"/>
+            <wp:cNvGraphicFramePr>
+              <a:graphicFrameLocks xmlns:a="http://schemas.openxmlformats.org/drawingml/2006/main" noChangeAspect="1"/>
+            </wp:cNvGraphicFramePr>
+            <a:graphic xmlns:a="http://schemas.openxmlformats.org/drawingml/2006/main">
+              <a:graphicData uri="http://schemas.openxmlformats.org/drawingml/2006/picture">
+                <pic:pic xmlns:pic="http://schemas.openxmlformats.org/drawingml/2006/picture">
+                  <pic:nvPicPr>
+                    <pic:cNvPr id="1" name=""/>
+                    <pic:cNvPicPr/>
+                  </pic:nvPicPr>
+                  <pic:blipFill>
+                    <a:blip r:embed="rId11"/>
+                    <a:stretch>
+                      <a:fillRect/>
+                    </a:stretch>
+                  </pic:blipFill>
+                  <pic:spPr>
+                    <a:xfrm>
+                      <a:off x="0" y="0"/>
+                      <a:ext cx="3933825" cy="6705600"/>
+                    </a:xfrm>
+                    <a:prstGeom prst="rect">
+                      <a:avLst/>
+                    </a:prstGeom>
+                  </pic:spPr>
+                </pic:pic>
+              </a:graphicData>
+            </a:graphic>
+          </wp:inline>
+        </w:drawing>
+      </w:r>
+    </w:p>
+    <w:p>
+      <w:pPr>
+        <w:spacing w:line="360" w:lineRule="auto"/>
+        <w:rPr>
+          <w:rFonts w:ascii="Times New Roman" w:hAnsi="Times New Roman" w:cs="Times New Roman"/>
+          <w:sz w:val="28"/>
+          <w:szCs w:val="28"/>
+        </w:rPr>
+      </w:pPr>
+      <w:r>
+        <w:rPr>
+          <w:rFonts w:ascii="Times New Roman" w:hAnsi="Times New Roman" w:cs="Times New Roman"/>
+          <w:sz w:val="28"/>
+          <w:szCs w:val="28"/>
+        </w:rPr>
+        <w:t>Программная реализация алгоритма</w:t>
+      </w:r>
+      <w:r>
+        <w:rPr>
+          <w:rFonts w:ascii="Times New Roman" w:hAnsi="Times New Roman" w:cs="Times New Roman"/>
+          <w:sz w:val="28"/>
+          <w:szCs w:val="28"/>
+        </w:rPr>
+        <w:t>:</w:t>
+      </w:r>
+    </w:p>
+    <w:p>
+      <w:pPr>
+        <w:spacing w:line="360" w:lineRule="auto"/>
+        <w:rPr>
+          <w:rFonts w:ascii="Times New Roman" w:hAnsi="Times New Roman" w:cs="Times New Roman"/>
+          <w:sz w:val="28"/>
+          <w:szCs w:val="28"/>
+          <w:lang w:val="en-US"/>
+        </w:rPr>
+      </w:pPr>
+      <w:r>
+        <w:rPr>
+          <w:rFonts w:ascii="Times New Roman" w:hAnsi="Times New Roman" w:cs="Times New Roman"/>
+          <w:sz w:val="28"/>
+          <w:szCs w:val="28"/>
+          <w:lang w:val="en-US"/>
+        </w:rPr>
+        <w:t>#include&lt;</w:t>
+      </w:r>
+      <w:proofErr w:type="spellStart"/>
+      <w:r>
+        <w:rPr>
+          <w:rFonts w:ascii="Times New Roman" w:hAnsi="Times New Roman" w:cs="Times New Roman"/>
+          <w:sz w:val="28"/>
+          <w:szCs w:val="28"/>
+          <w:lang w:val="en-US"/>
+        </w:rPr>
+        <w:t>iostream</w:t>
+      </w:r>
+      <w:proofErr w:type="spellEnd"/>
+      <w:r>
+        <w:rPr>
+          <w:rFonts w:ascii="Times New Roman" w:hAnsi="Times New Roman" w:cs="Times New Roman"/>
+          <w:sz w:val="28"/>
+          <w:szCs w:val="28"/>
+          <w:lang w:val="en-US"/>
+        </w:rPr>
+        <w:t>&gt;</w:t>
+      </w:r>
+    </w:p>
+    <w:p>
+      <w:pPr>
+        <w:spacing w:line="360" w:lineRule="auto"/>
+        <w:rPr>
+          <w:rFonts w:ascii="Times New Roman" w:hAnsi="Times New Roman" w:cs="Times New Roman"/>
+          <w:sz w:val="28"/>
+          <w:szCs w:val="28"/>
+          <w:lang w:val="en-US"/>
+        </w:rPr>
+      </w:pPr>
+      <w:proofErr w:type="gramStart"/>
+      <w:r>
+        <w:rPr>
+          <w:rFonts w:ascii="Times New Roman" w:hAnsi="Times New Roman" w:cs="Times New Roman"/>
+          <w:sz w:val="28"/>
+          <w:szCs w:val="28"/>
+          <w:lang w:val="en-US"/>
+        </w:rPr>
+        <w:t>using</w:t>
+      </w:r>
+      <w:proofErr w:type="gramEnd"/>
+      <w:r>
+        <w:rPr>
+          <w:rFonts w:ascii="Times New Roman" w:hAnsi="Times New Roman" w:cs="Times New Roman"/>
+          <w:sz w:val="28"/>
+          <w:szCs w:val="28"/>
+          <w:lang w:val="en-US"/>
+        </w:rPr>
+        <w:t xml:space="preserve"> namespace </w:t>
+      </w:r>
+      <w:proofErr w:type="spellStart"/>
+      <w:r>
+        <w:rPr>
+          <w:rFonts w:ascii="Times New Roman" w:hAnsi="Times New Roman" w:cs="Times New Roman"/>
+          <w:sz w:val="28"/>
+          <w:szCs w:val="28"/>
+          <w:lang w:val="en-US"/>
+        </w:rPr>
+        <w:t>std</w:t>
+      </w:r>
+      <w:proofErr w:type="spellEnd"/>
+      <w:r>
+        <w:rPr>
+          <w:rFonts w:ascii="Times New Roman" w:hAnsi="Times New Roman" w:cs="Times New Roman"/>
+          <w:sz w:val="28"/>
+          <w:szCs w:val="28"/>
+          <w:lang w:val="en-US"/>
+        </w:rPr>
+        <w:t>;</w:t>
+      </w:r>
+    </w:p>
+    <w:p>
+      <w:pPr>
+        <w:spacing w:line="360" w:lineRule="auto"/>
+        <w:rPr>
+          <w:rFonts w:ascii="Times New Roman" w:hAnsi="Times New Roman" w:cs="Times New Roman"/>
+          <w:sz w:val="28"/>
+          <w:szCs w:val="28"/>
+          <w:lang w:val="en-US"/>
+        </w:rPr>
+      </w:pPr>
+    </w:p>
+    <w:p>
+      <w:pPr>
+        <w:spacing w:line="360" w:lineRule="auto"/>
+        <w:rPr>
+          <w:rFonts w:ascii="Times New Roman" w:hAnsi="Times New Roman" w:cs="Times New Roman"/>
+          <w:sz w:val="28"/>
+          <w:szCs w:val="28"/>
+          <w:lang w:val="en-US"/>
+        </w:rPr>
+      </w:pPr>
+      <w:proofErr w:type="spellStart"/>
+      <w:proofErr w:type="gramStart"/>
+      <w:r>
+        <w:rPr>
+          <w:rFonts w:ascii="Times New Roman" w:hAnsi="Times New Roman" w:cs="Times New Roman"/>
+          <w:sz w:val="28"/>
+          <w:szCs w:val="28"/>
+          <w:lang w:val="en-US"/>
+        </w:rPr>
+        <w:t>bool</w:t>
+      </w:r>
+      <w:proofErr w:type="spellEnd"/>
+      <w:proofErr w:type="gramEnd"/>
+      <w:r>
+        <w:rPr>
+          <w:rFonts w:ascii="Times New Roman" w:hAnsi="Times New Roman" w:cs="Times New Roman"/>
+          <w:sz w:val="28"/>
+          <w:szCs w:val="28"/>
+          <w:lang w:val="en-US"/>
+        </w:rPr>
+        <w:t xml:space="preserve"> Palindrome(</w:t>
+      </w:r>
+      <w:proofErr w:type="spellStart"/>
+      <w:r>
+        <w:rPr>
+          <w:rFonts w:ascii="Times New Roman" w:hAnsi="Times New Roman" w:cs="Times New Roman"/>
+          <w:sz w:val="28"/>
+          <w:szCs w:val="28"/>
+          <w:lang w:val="en-US"/>
+        </w:rPr>
+        <w:t>const</w:t>
+      </w:r>
+      <w:proofErr w:type="spellEnd"/>
+      <w:r>
+        <w:rPr>
+          <w:rFonts w:ascii="Times New Roman" w:hAnsi="Times New Roman" w:cs="Times New Roman"/>
+          <w:sz w:val="28"/>
+          <w:szCs w:val="28"/>
+          <w:lang w:val="en-US"/>
+        </w:rPr>
+        <w:t xml:space="preserve"> char* </w:t>
+      </w:r>
+      <w:proofErr w:type="spellStart"/>
+      <w:r>
+        <w:rPr>
+          <w:rFonts w:ascii="Times New Roman" w:hAnsi="Times New Roman" w:cs="Times New Roman"/>
+          <w:sz w:val="28"/>
+          <w:szCs w:val="28"/>
+          <w:lang w:val="en-US"/>
+        </w:rPr>
+        <w:t>a,int</w:t>
+      </w:r>
+      <w:proofErr w:type="spellEnd"/>
+      <w:r>
+        <w:rPr>
+          <w:rFonts w:ascii="Times New Roman" w:hAnsi="Times New Roman" w:cs="Times New Roman"/>
+          <w:sz w:val="28"/>
+          <w:szCs w:val="28"/>
+          <w:lang w:val="en-US"/>
+        </w:rPr>
+        <w:t xml:space="preserve"> n)</w:t>
+      </w:r>
+    </w:p>
+    <w:p>
+      <w:pPr>
+        <w:spacing w:line="360" w:lineRule="auto"/>
+        <w:rPr>
+          <w:rFonts w:ascii="Times New Roman" w:hAnsi="Times New Roman" w:cs="Times New Roman"/>
+          <w:sz w:val="28"/>
+          <w:szCs w:val="28"/>
+          <w:lang w:val="en-US"/>
+        </w:rPr>
+      </w:pPr>
+      <w:r>
+        <w:rPr>
+          <w:rFonts w:ascii="Times New Roman" w:hAnsi="Times New Roman" w:cs="Times New Roman"/>
+          <w:sz w:val="28"/>
+          <w:szCs w:val="28"/>
+          <w:lang w:val="en-US"/>
+        </w:rPr>
+        <w:t>{</w:t>
+      </w:r>
+    </w:p>
+    <w:p>
+      <w:pPr>
+        <w:spacing w:line="360" w:lineRule="auto"/>
+        <w:rPr>
+          <w:rFonts w:ascii="Times New Roman" w:hAnsi="Times New Roman" w:cs="Times New Roman"/>
+          <w:sz w:val="28"/>
+          <w:szCs w:val="28"/>
+          <w:lang w:val="en-US"/>
+        </w:rPr>
+      </w:pPr>
+      <w:r>
+        <w:rPr>
+          <w:rFonts w:ascii="Times New Roman" w:hAnsi="Times New Roman" w:cs="Times New Roman"/>
+          <w:sz w:val="28"/>
+          <w:szCs w:val="28"/>
+          <w:lang w:val="en-US"/>
+        </w:rPr>
+        <w:lastRenderedPageBreak/>
+        <w:tab/>
+      </w:r>
+      <w:proofErr w:type="gramStart"/>
+      <w:r>
+        <w:rPr>
+          <w:rFonts w:ascii="Times New Roman" w:hAnsi="Times New Roman" w:cs="Times New Roman"/>
+          <w:sz w:val="28"/>
+          <w:szCs w:val="28"/>
+          <w:lang w:val="en-US"/>
+        </w:rPr>
+        <w:t>for</w:t>
+      </w:r>
+      <w:proofErr w:type="gramEnd"/>
+      <w:r>
+        <w:rPr>
+          <w:rFonts w:ascii="Times New Roman" w:hAnsi="Times New Roman" w:cs="Times New Roman"/>
+          <w:sz w:val="28"/>
+          <w:szCs w:val="28"/>
+          <w:lang w:val="en-US"/>
+        </w:rPr>
+        <w:t xml:space="preserve"> (</w:t>
+      </w:r>
+      <w:proofErr w:type="spellStart"/>
+      <w:r>
+        <w:rPr>
+          <w:rFonts w:ascii="Times New Roman" w:hAnsi="Times New Roman" w:cs="Times New Roman"/>
+          <w:sz w:val="28"/>
+          <w:szCs w:val="28"/>
+          <w:lang w:val="en-US"/>
+        </w:rPr>
+        <w:t>int</w:t>
+      </w:r>
+      <w:proofErr w:type="spellEnd"/>
+      <w:r>
+        <w:rPr>
+          <w:rFonts w:ascii="Times New Roman" w:hAnsi="Times New Roman" w:cs="Times New Roman"/>
+          <w:sz w:val="28"/>
+          <w:szCs w:val="28"/>
+          <w:lang w:val="en-US"/>
+        </w:rPr>
+        <w:t xml:space="preserve"> </w:t>
+      </w:r>
+      <w:proofErr w:type="spellStart"/>
+      <w:r>
+        <w:rPr>
+          <w:rFonts w:ascii="Times New Roman" w:hAnsi="Times New Roman" w:cs="Times New Roman"/>
+          <w:sz w:val="28"/>
+          <w:szCs w:val="28"/>
+          <w:lang w:val="en-US"/>
+        </w:rPr>
+        <w:t>i</w:t>
+      </w:r>
+      <w:proofErr w:type="spellEnd"/>
+      <w:r>
+        <w:rPr>
+          <w:rFonts w:ascii="Times New Roman" w:hAnsi="Times New Roman" w:cs="Times New Roman"/>
+          <w:sz w:val="28"/>
+          <w:szCs w:val="28"/>
+          <w:lang w:val="en-US"/>
+        </w:rPr>
+        <w:t xml:space="preserve"> = 0; </w:t>
+      </w:r>
+      <w:proofErr w:type="spellStart"/>
+      <w:r>
+        <w:rPr>
+          <w:rFonts w:ascii="Times New Roman" w:hAnsi="Times New Roman" w:cs="Times New Roman"/>
+          <w:sz w:val="28"/>
+          <w:szCs w:val="28"/>
+          <w:lang w:val="en-US"/>
+        </w:rPr>
+        <w:t>i</w:t>
+      </w:r>
+      <w:proofErr w:type="spellEnd"/>
+      <w:r>
+        <w:rPr>
+          <w:rFonts w:ascii="Times New Roman" w:hAnsi="Times New Roman" w:cs="Times New Roman"/>
+          <w:sz w:val="28"/>
+          <w:szCs w:val="28"/>
+          <w:lang w:val="en-US"/>
+        </w:rPr>
+        <w:t xml:space="preserve"> &lt; n/2; </w:t>
+      </w:r>
+      <w:proofErr w:type="spellStart"/>
+      <w:r>
+        <w:rPr>
+          <w:rFonts w:ascii="Times New Roman" w:hAnsi="Times New Roman" w:cs="Times New Roman"/>
+          <w:sz w:val="28"/>
+          <w:szCs w:val="28"/>
+          <w:lang w:val="en-US"/>
+        </w:rPr>
+        <w:t>i</w:t>
+      </w:r>
+      <w:proofErr w:type="spellEnd"/>
+      <w:r>
+        <w:rPr>
+          <w:rFonts w:ascii="Times New Roman" w:hAnsi="Times New Roman" w:cs="Times New Roman"/>
+          <w:sz w:val="28"/>
+          <w:szCs w:val="28"/>
+          <w:lang w:val="en-US"/>
+        </w:rPr>
+        <w:t>++) if (a[</w:t>
+      </w:r>
+      <w:proofErr w:type="spellStart"/>
+      <w:r>
+        <w:rPr>
+          <w:rFonts w:ascii="Times New Roman" w:hAnsi="Times New Roman" w:cs="Times New Roman"/>
+          <w:sz w:val="28"/>
+          <w:szCs w:val="28"/>
+          <w:lang w:val="en-US"/>
+        </w:rPr>
+        <w:t>i</w:t>
+      </w:r>
+      <w:proofErr w:type="spellEnd"/>
+      <w:r>
+        <w:rPr>
+          <w:rFonts w:ascii="Times New Roman" w:hAnsi="Times New Roman" w:cs="Times New Roman"/>
+          <w:sz w:val="28"/>
+          <w:szCs w:val="28"/>
+          <w:lang w:val="en-US"/>
+        </w:rPr>
+        <w:t xml:space="preserve">] != a[n - 1 - </w:t>
+      </w:r>
+      <w:proofErr w:type="spellStart"/>
+      <w:r>
+        <w:rPr>
+          <w:rFonts w:ascii="Times New Roman" w:hAnsi="Times New Roman" w:cs="Times New Roman"/>
+          <w:sz w:val="28"/>
+          <w:szCs w:val="28"/>
+          <w:lang w:val="en-US"/>
+        </w:rPr>
+        <w:t>i</w:t>
+      </w:r>
+      <w:proofErr w:type="spellEnd"/>
+      <w:r>
+        <w:rPr>
+          <w:rFonts w:ascii="Times New Roman" w:hAnsi="Times New Roman" w:cs="Times New Roman"/>
+          <w:sz w:val="28"/>
+          <w:szCs w:val="28"/>
+          <w:lang w:val="en-US"/>
+        </w:rPr>
+        <w:t>]) return false;</w:t>
+      </w:r>
+    </w:p>
+    <w:p>
+      <w:pPr>
+        <w:spacing w:line="360" w:lineRule="auto"/>
+        <w:rPr>
+          <w:rFonts w:ascii="Times New Roman" w:hAnsi="Times New Roman" w:cs="Times New Roman"/>
+          <w:sz w:val="28"/>
+          <w:szCs w:val="28"/>
+          <w:lang w:val="en-US"/>
+        </w:rPr>
+      </w:pPr>
+      <w:r>
+        <w:rPr>
+          <w:rFonts w:ascii="Times New Roman" w:hAnsi="Times New Roman" w:cs="Times New Roman"/>
+          <w:sz w:val="28"/>
+          <w:szCs w:val="28"/>
+          <w:lang w:val="en-US"/>
+        </w:rPr>
+        <w:tab/>
+      </w:r>
+      <w:proofErr w:type="gramStart"/>
+      <w:r>
+        <w:rPr>
+          <w:rFonts w:ascii="Times New Roman" w:hAnsi="Times New Roman" w:cs="Times New Roman"/>
+          <w:sz w:val="28"/>
+          <w:szCs w:val="28"/>
+          <w:lang w:val="en-US"/>
+        </w:rPr>
+        <w:t>return</w:t>
+      </w:r>
+      <w:proofErr w:type="gramEnd"/>
+      <w:r>
+        <w:rPr>
+          <w:rFonts w:ascii="Times New Roman" w:hAnsi="Times New Roman" w:cs="Times New Roman"/>
+          <w:sz w:val="28"/>
+          <w:szCs w:val="28"/>
+          <w:lang w:val="en-US"/>
+        </w:rPr>
+        <w:t xml:space="preserve"> true;</w:t>
+      </w:r>
+    </w:p>
+    <w:p>
+      <w:pPr>
+        <w:spacing w:line="360" w:lineRule="auto"/>
+        <w:rPr>
+          <w:rFonts w:ascii="Times New Roman" w:hAnsi="Times New Roman" w:cs="Times New Roman"/>
+          <w:sz w:val="28"/>
+          <w:szCs w:val="28"/>
+          <w:lang w:val="en-US"/>
+        </w:rPr>
+      </w:pPr>
+      <w:r>
+        <w:rPr>
+          <w:rFonts w:ascii="Times New Roman" w:hAnsi="Times New Roman" w:cs="Times New Roman"/>
+          <w:sz w:val="28"/>
+          <w:szCs w:val="28"/>
+          <w:lang w:val="en-US"/>
+        </w:rPr>
+        <w:t>}</w:t>
+      </w:r>
+    </w:p>
+    <w:p>
+      <w:pPr>
+        <w:spacing w:line="360" w:lineRule="auto"/>
+        <w:rPr>
+          <w:rFonts w:ascii="Times New Roman" w:hAnsi="Times New Roman" w:cs="Times New Roman"/>
+          <w:sz w:val="28"/>
+          <w:szCs w:val="28"/>
+          <w:lang w:val="en-US"/>
+        </w:rPr>
+      </w:pPr>
+    </w:p>
+    <w:p>
+      <w:pPr>
+        <w:spacing w:line="360" w:lineRule="auto"/>
+        <w:rPr>
+          <w:rFonts w:ascii="Times New Roman" w:hAnsi="Times New Roman" w:cs="Times New Roman"/>
+          <w:sz w:val="28"/>
+          <w:szCs w:val="28"/>
+          <w:lang w:val="en-US"/>
+        </w:rPr>
+      </w:pPr>
+      <w:proofErr w:type="spellStart"/>
+      <w:proofErr w:type="gramStart"/>
+      <w:r>
+        <w:rPr>
+          <w:rFonts w:ascii="Times New Roman" w:hAnsi="Times New Roman" w:cs="Times New Roman"/>
+          <w:sz w:val="28"/>
+          <w:szCs w:val="28"/>
+          <w:lang w:val="en-US"/>
+        </w:rPr>
+        <w:t>int</w:t>
+      </w:r>
+      <w:proofErr w:type="spellEnd"/>
+      <w:proofErr w:type="gramEnd"/>
+      <w:r>
+        <w:rPr>
+          <w:rFonts w:ascii="Times New Roman" w:hAnsi="Times New Roman" w:cs="Times New Roman"/>
+          <w:sz w:val="28"/>
+          <w:szCs w:val="28"/>
+          <w:lang w:val="en-US"/>
+        </w:rPr>
+        <w:t xml:space="preserve"> main()</w:t>
+      </w:r>
+    </w:p>
+    <w:p>
+      <w:pPr>
+        <w:spacing w:line="360" w:lineRule="auto"/>
+        <w:rPr>
+          <w:rFonts w:ascii="Times New Roman" w:hAnsi="Times New Roman" w:cs="Times New Roman"/>
+          <w:sz w:val="28"/>
+          <w:szCs w:val="28"/>
+          <w:lang w:val="en-US"/>
+        </w:rPr>
+      </w:pPr>
+      <w:r>
+        <w:rPr>
+          <w:rFonts w:ascii="Times New Roman" w:hAnsi="Times New Roman" w:cs="Times New Roman"/>
+          <w:sz w:val="28"/>
+          <w:szCs w:val="28"/>
+          <w:lang w:val="en-US"/>
+        </w:rPr>
+        <w:t>{</w:t>
+      </w:r>
       <w:bookmarkStart w:id="0" w:name="_GoBack"/>
       <w:bookmarkEnd w:id="0"/>
     </w:p>
@@ -1735,73 +5269,386 @@
         <w:spacing w:line="360" w:lineRule="auto"/>
         <w:rPr>
           <w:rFonts w:ascii="Times New Roman" w:hAnsi="Times New Roman" w:cs="Times New Roman"/>
-          <w:b/>
-          <w:sz w:val="28"/>
-          <w:szCs w:val="28"/>
-        </w:rPr>
-      </w:pPr>
-    </w:p>
-    <w:p>
-      <w:pPr>
-        <w:spacing w:line="360" w:lineRule="auto"/>
-        <w:jc w:val="center"/>
-        <w:rPr>
-          <w:rFonts w:ascii="Times New Roman" w:hAnsi="Times New Roman" w:cs="Times New Roman"/>
-          <w:b/>
-          <w:sz w:val="28"/>
-          <w:szCs w:val="28"/>
-        </w:rPr>
-      </w:pPr>
-      <w:r>
-        <w:rPr>
-          <w:rFonts w:ascii="Times New Roman" w:hAnsi="Times New Roman" w:cs="Times New Roman"/>
-          <w:b/>
-          <w:sz w:val="28"/>
-          <w:szCs w:val="28"/>
-        </w:rPr>
-        <w:t>Задача 9.44</w:t>
-      </w:r>
-    </w:p>
-    <w:p>
-      <w:pPr>
-        <w:spacing w:line="360" w:lineRule="auto"/>
-        <w:rPr>
-          <w:rFonts w:ascii="Times New Roman" w:hAnsi="Times New Roman" w:cs="Times New Roman"/>
-          <w:b/>
-          <w:sz w:val="28"/>
-          <w:szCs w:val="28"/>
-        </w:rPr>
-      </w:pPr>
-    </w:p>
-    <w:p>
-      <w:pPr>
-        <w:spacing w:line="360" w:lineRule="auto"/>
-        <w:jc w:val="center"/>
-        <w:rPr>
-          <w:rFonts w:ascii="Times New Roman" w:hAnsi="Times New Roman" w:cs="Times New Roman"/>
-          <w:b/>
-          <w:sz w:val="28"/>
-          <w:szCs w:val="28"/>
-        </w:rPr>
-      </w:pPr>
-      <w:r>
-        <w:rPr>
-          <w:rFonts w:ascii="Times New Roman" w:hAnsi="Times New Roman" w:cs="Times New Roman"/>
-          <w:b/>
-          <w:sz w:val="28"/>
-          <w:szCs w:val="28"/>
-        </w:rPr>
-        <w:t>Задача 10.32</w:t>
-      </w:r>
-    </w:p>
-    <w:p>
-      <w:pPr>
-        <w:spacing w:line="360" w:lineRule="auto"/>
-        <w:rPr>
-          <w:rFonts w:ascii="Times New Roman" w:hAnsi="Times New Roman" w:cs="Times New Roman"/>
-          <w:b/>
-          <w:sz w:val="28"/>
-          <w:szCs w:val="28"/>
+          <w:sz w:val="28"/>
+          <w:szCs w:val="28"/>
+          <w:lang w:val="en-US"/>
+        </w:rPr>
+      </w:pPr>
+      <w:r>
+        <w:rPr>
+          <w:rFonts w:ascii="Times New Roman" w:hAnsi="Times New Roman" w:cs="Times New Roman"/>
+          <w:sz w:val="28"/>
+          <w:szCs w:val="28"/>
+          <w:lang w:val="en-US"/>
+        </w:rPr>
+        <w:tab/>
+      </w:r>
+      <w:proofErr w:type="gramStart"/>
+      <w:r>
+        <w:rPr>
+          <w:rFonts w:ascii="Times New Roman" w:hAnsi="Times New Roman" w:cs="Times New Roman"/>
+          <w:sz w:val="28"/>
+          <w:szCs w:val="28"/>
+          <w:lang w:val="en-US"/>
+        </w:rPr>
+        <w:t>char</w:t>
+      </w:r>
+      <w:proofErr w:type="gramEnd"/>
+      <w:r>
+        <w:rPr>
+          <w:rFonts w:ascii="Times New Roman" w:hAnsi="Times New Roman" w:cs="Times New Roman"/>
+          <w:sz w:val="28"/>
+          <w:szCs w:val="28"/>
+          <w:lang w:val="en-US"/>
+        </w:rPr>
+        <w:t xml:space="preserve"> a[4] = "</w:t>
+      </w:r>
+      <w:proofErr w:type="spellStart"/>
+      <w:r>
+        <w:rPr>
+          <w:rFonts w:ascii="Times New Roman" w:hAnsi="Times New Roman" w:cs="Times New Roman"/>
+          <w:sz w:val="28"/>
+          <w:szCs w:val="28"/>
+          <w:lang w:val="en-US"/>
+        </w:rPr>
+        <w:t>LoL</w:t>
+      </w:r>
+      <w:proofErr w:type="spellEnd"/>
+      <w:r>
+        <w:rPr>
+          <w:rFonts w:ascii="Times New Roman" w:hAnsi="Times New Roman" w:cs="Times New Roman"/>
+          <w:sz w:val="28"/>
+          <w:szCs w:val="28"/>
+          <w:lang w:val="en-US"/>
+        </w:rPr>
+        <w:t>";</w:t>
+      </w:r>
+    </w:p>
+    <w:p>
+      <w:pPr>
+        <w:spacing w:line="360" w:lineRule="auto"/>
+        <w:rPr>
+          <w:rFonts w:ascii="Times New Roman" w:hAnsi="Times New Roman" w:cs="Times New Roman"/>
+          <w:sz w:val="28"/>
+          <w:szCs w:val="28"/>
+          <w:lang w:val="en-US"/>
+        </w:rPr>
+      </w:pPr>
+      <w:r>
+        <w:rPr>
+          <w:rFonts w:ascii="Times New Roman" w:hAnsi="Times New Roman" w:cs="Times New Roman"/>
+          <w:sz w:val="28"/>
+          <w:szCs w:val="28"/>
+          <w:lang w:val="en-US"/>
+        </w:rPr>
+        <w:tab/>
+      </w:r>
+      <w:proofErr w:type="gramStart"/>
+      <w:r>
+        <w:rPr>
+          <w:rFonts w:ascii="Times New Roman" w:hAnsi="Times New Roman" w:cs="Times New Roman"/>
+          <w:sz w:val="28"/>
+          <w:szCs w:val="28"/>
+          <w:lang w:val="en-US"/>
+        </w:rPr>
+        <w:t>char</w:t>
+      </w:r>
+      <w:proofErr w:type="gramEnd"/>
+      <w:r>
+        <w:rPr>
+          <w:rFonts w:ascii="Times New Roman" w:hAnsi="Times New Roman" w:cs="Times New Roman"/>
+          <w:sz w:val="28"/>
+          <w:szCs w:val="28"/>
+          <w:lang w:val="en-US"/>
+        </w:rPr>
+        <w:t xml:space="preserve"> b[9] = "Darkness";</w:t>
+      </w:r>
+    </w:p>
+    <w:p>
+      <w:pPr>
+        <w:spacing w:line="360" w:lineRule="auto"/>
+        <w:rPr>
+          <w:rFonts w:ascii="Times New Roman" w:hAnsi="Times New Roman" w:cs="Times New Roman"/>
+          <w:sz w:val="28"/>
+          <w:szCs w:val="28"/>
+          <w:lang w:val="en-US"/>
+        </w:rPr>
+      </w:pPr>
+      <w:r>
+        <w:rPr>
+          <w:rFonts w:ascii="Times New Roman" w:hAnsi="Times New Roman" w:cs="Times New Roman"/>
+          <w:sz w:val="28"/>
+          <w:szCs w:val="28"/>
+          <w:lang w:val="en-US"/>
+        </w:rPr>
+        <w:tab/>
+      </w:r>
+      <w:proofErr w:type="gramStart"/>
+      <w:r>
+        <w:rPr>
+          <w:rFonts w:ascii="Times New Roman" w:hAnsi="Times New Roman" w:cs="Times New Roman"/>
+          <w:sz w:val="28"/>
+          <w:szCs w:val="28"/>
+          <w:lang w:val="en-US"/>
+        </w:rPr>
+        <w:t>char</w:t>
+      </w:r>
+      <w:proofErr w:type="gramEnd"/>
+      <w:r>
+        <w:rPr>
+          <w:rFonts w:ascii="Times New Roman" w:hAnsi="Times New Roman" w:cs="Times New Roman"/>
+          <w:sz w:val="28"/>
+          <w:szCs w:val="28"/>
+          <w:lang w:val="en-US"/>
+        </w:rPr>
+        <w:t xml:space="preserve"> c[12] = "</w:t>
+      </w:r>
+      <w:proofErr w:type="spellStart"/>
+      <w:r>
+        <w:rPr>
+          <w:rFonts w:ascii="Times New Roman" w:hAnsi="Times New Roman" w:cs="Times New Roman"/>
+          <w:sz w:val="28"/>
+          <w:szCs w:val="28"/>
+          <w:lang w:val="en-US"/>
+        </w:rPr>
+        <w:t>aaaabbbaaaa</w:t>
+      </w:r>
+      <w:proofErr w:type="spellEnd"/>
+      <w:r>
+        <w:rPr>
+          <w:rFonts w:ascii="Times New Roman" w:hAnsi="Times New Roman" w:cs="Times New Roman"/>
+          <w:sz w:val="28"/>
+          <w:szCs w:val="28"/>
+          <w:lang w:val="en-US"/>
+        </w:rPr>
+        <w:t>";</w:t>
+      </w:r>
+    </w:p>
+    <w:p>
+      <w:pPr>
+        <w:spacing w:line="360" w:lineRule="auto"/>
+        <w:rPr>
+          <w:rFonts w:ascii="Times New Roman" w:hAnsi="Times New Roman" w:cs="Times New Roman"/>
+          <w:sz w:val="28"/>
+          <w:szCs w:val="28"/>
+          <w:lang w:val="en-US"/>
+        </w:rPr>
+      </w:pPr>
+      <w:r>
+        <w:rPr>
+          <w:rFonts w:ascii="Times New Roman" w:hAnsi="Times New Roman" w:cs="Times New Roman"/>
+          <w:sz w:val="28"/>
+          <w:szCs w:val="28"/>
+          <w:lang w:val="en-US"/>
+        </w:rPr>
+        <w:tab/>
+      </w:r>
+      <w:proofErr w:type="spellStart"/>
+      <w:proofErr w:type="gramStart"/>
+      <w:r>
+        <w:rPr>
+          <w:rFonts w:ascii="Times New Roman" w:hAnsi="Times New Roman" w:cs="Times New Roman"/>
+          <w:sz w:val="28"/>
+          <w:szCs w:val="28"/>
+          <w:lang w:val="en-US"/>
+        </w:rPr>
+        <w:t>cout</w:t>
+      </w:r>
+      <w:proofErr w:type="spellEnd"/>
+      <w:proofErr w:type="gramEnd"/>
+      <w:r>
+        <w:rPr>
+          <w:rFonts w:ascii="Times New Roman" w:hAnsi="Times New Roman" w:cs="Times New Roman"/>
+          <w:sz w:val="28"/>
+          <w:szCs w:val="28"/>
+          <w:lang w:val="en-US"/>
+        </w:rPr>
+        <w:t xml:space="preserve"> &lt;&lt; Palindrome(a, 3) &lt;&lt; </w:t>
+      </w:r>
+      <w:proofErr w:type="spellStart"/>
+      <w:r>
+        <w:rPr>
+          <w:rFonts w:ascii="Times New Roman" w:hAnsi="Times New Roman" w:cs="Times New Roman"/>
+          <w:sz w:val="28"/>
+          <w:szCs w:val="28"/>
+          <w:lang w:val="en-US"/>
+        </w:rPr>
+        <w:t>endl</w:t>
+      </w:r>
+      <w:proofErr w:type="spellEnd"/>
+      <w:r>
+        <w:rPr>
+          <w:rFonts w:ascii="Times New Roman" w:hAnsi="Times New Roman" w:cs="Times New Roman"/>
+          <w:sz w:val="28"/>
+          <w:szCs w:val="28"/>
+          <w:lang w:val="en-US"/>
+        </w:rPr>
+        <w:t xml:space="preserve"> &lt;&lt; Palindrome(b, 8) &lt;&lt; </w:t>
+      </w:r>
+      <w:proofErr w:type="spellStart"/>
+      <w:r>
+        <w:rPr>
+          <w:rFonts w:ascii="Times New Roman" w:hAnsi="Times New Roman" w:cs="Times New Roman"/>
+          <w:sz w:val="28"/>
+          <w:szCs w:val="28"/>
+          <w:lang w:val="en-US"/>
+        </w:rPr>
+        <w:t>endl</w:t>
+      </w:r>
+      <w:proofErr w:type="spellEnd"/>
+      <w:r>
+        <w:rPr>
+          <w:rFonts w:ascii="Times New Roman" w:hAnsi="Times New Roman" w:cs="Times New Roman"/>
+          <w:sz w:val="28"/>
+          <w:szCs w:val="28"/>
+          <w:lang w:val="en-US"/>
+        </w:rPr>
+        <w:t xml:space="preserve"> &lt;&lt; Palindrome(c, 11);</w:t>
+      </w:r>
+    </w:p>
+    <w:p>
+      <w:pPr>
+        <w:spacing w:line="360" w:lineRule="auto"/>
+        <w:rPr>
+          <w:rFonts w:ascii="Times New Roman" w:hAnsi="Times New Roman" w:cs="Times New Roman"/>
+          <w:sz w:val="28"/>
+          <w:szCs w:val="28"/>
+        </w:rPr>
+      </w:pPr>
+      <w:r>
+        <w:rPr>
+          <w:rFonts w:ascii="Times New Roman" w:hAnsi="Times New Roman" w:cs="Times New Roman"/>
+          <w:sz w:val="28"/>
+          <w:szCs w:val="28"/>
+          <w:lang w:val="en-US"/>
+        </w:rPr>
+        <w:tab/>
+      </w:r>
+      <w:proofErr w:type="spellStart"/>
+      <w:r>
+        <w:rPr>
+          <w:rFonts w:ascii="Times New Roman" w:hAnsi="Times New Roman" w:cs="Times New Roman"/>
+          <w:sz w:val="28"/>
+          <w:szCs w:val="28"/>
+        </w:rPr>
+        <w:t>return</w:t>
+      </w:r>
+      <w:proofErr w:type="spellEnd"/>
+      <w:r>
+        <w:rPr>
+          <w:rFonts w:ascii="Times New Roman" w:hAnsi="Times New Roman" w:cs="Times New Roman"/>
+          <w:sz w:val="28"/>
+          <w:szCs w:val="28"/>
+        </w:rPr>
+        <w:t xml:space="preserve"> 0;</w:t>
+      </w:r>
+    </w:p>
+    <w:p>
+      <w:pPr>
+        <w:spacing w:line="360" w:lineRule="auto"/>
+        <w:rPr>
+          <w:rFonts w:ascii="Times New Roman" w:hAnsi="Times New Roman" w:cs="Times New Roman"/>
+          <w:sz w:val="28"/>
+          <w:szCs w:val="28"/>
+        </w:rPr>
+      </w:pPr>
+      <w:r>
+        <w:rPr>
+          <w:rFonts w:ascii="Times New Roman" w:hAnsi="Times New Roman" w:cs="Times New Roman"/>
+          <w:sz w:val="28"/>
+          <w:szCs w:val="28"/>
+        </w:rPr>
+        <w:t>}</w:t>
+      </w:r>
+    </w:p>
+    <w:p>
+      <w:pPr>
+        <w:spacing w:line="360" w:lineRule="auto"/>
+        <w:rPr>
+          <w:rFonts w:ascii="Times New Roman" w:hAnsi="Times New Roman" w:cs="Times New Roman"/>
+          <w:sz w:val="28"/>
+          <w:szCs w:val="28"/>
+          <w:lang w:val="en-US"/>
+        </w:rPr>
+      </w:pPr>
+      <w:r>
+        <w:rPr>
+          <w:rFonts w:ascii="Times New Roman" w:hAnsi="Times New Roman" w:cs="Times New Roman"/>
+          <w:sz w:val="28"/>
+          <w:szCs w:val="28"/>
+        </w:rPr>
+        <w:t>Листинг программы</w:t>
+      </w:r>
+      <w:r>
+        <w:rPr>
+          <w:rFonts w:ascii="Times New Roman" w:hAnsi="Times New Roman" w:cs="Times New Roman"/>
+          <w:sz w:val="28"/>
+          <w:szCs w:val="28"/>
+          <w:lang w:val="en-US"/>
+        </w:rPr>
+        <w:t>:</w:t>
+      </w:r>
+    </w:p>
+    <w:p>
+      <w:pPr>
+        <w:spacing w:line="360" w:lineRule="auto"/>
+        <w:rPr>
+          <w:rFonts w:ascii="Times New Roman" w:hAnsi="Times New Roman" w:cs="Times New Roman"/>
+          <w:sz w:val="28"/>
+          <w:szCs w:val="28"/>
+          <w:lang w:val="en-US"/>
+        </w:rPr>
+      </w:pPr>
+      <w:r>
+        <w:rPr>
+          <w:noProof/>
+          <w:lang w:eastAsia="ru-RU"/>
+        </w:rPr>
+        <w:drawing>
+          <wp:inline distT="0" distB="0" distL="0" distR="0" wp14:anchorId="4263A335" wp14:editId="11780A25">
+            <wp:extent cx="5940425" cy="2614295"/>
+            <wp:effectExtent l="0" t="0" r="3175" b="0"/>
+            <wp:docPr id="7" name="Рисунок 7"/>
+            <wp:cNvGraphicFramePr>
+              <a:graphicFrameLocks xmlns:a="http://schemas.openxmlformats.org/drawingml/2006/main" noChangeAspect="1"/>
+            </wp:cNvGraphicFramePr>
+            <a:graphic xmlns:a="http://schemas.openxmlformats.org/drawingml/2006/main">
+              <a:graphicData uri="http://schemas.openxmlformats.org/drawingml/2006/picture">
+                <pic:pic xmlns:pic="http://schemas.openxmlformats.org/drawingml/2006/picture">
+                  <pic:nvPicPr>
+                    <pic:cNvPr id="1" name=""/>
+                    <pic:cNvPicPr/>
+                  </pic:nvPicPr>
+                  <pic:blipFill>
+                    <a:blip r:embed="rId12"/>
+                    <a:stretch>
+                      <a:fillRect/>
+                    </a:stretch>
+                  </pic:blipFill>
+                  <pic:spPr>
+                    <a:xfrm>
+                      <a:off x="0" y="0"/>
+                      <a:ext cx="5940425" cy="2614295"/>
+                    </a:xfrm>
+                    <a:prstGeom prst="rect">
+                      <a:avLst/>
+                    </a:prstGeom>
+                  </pic:spPr>
+                </pic:pic>
+              </a:graphicData>
+            </a:graphic>
+          </wp:inline>
+        </w:drawing>
+      </w:r>
+    </w:p>
+    <w:p>
+      <w:pPr>
+        <w:spacing w:line="360" w:lineRule="auto"/>
+        <w:rPr>
+          <w:rFonts w:ascii="Times New Roman" w:hAnsi="Times New Roman" w:cs="Times New Roman"/>
+          <w:sz w:val="28"/>
+          <w:szCs w:val="28"/>
+          <w:lang w:val="en-US"/>
         </w:rPr>
       </w:pPr>
     </w:p>
@@ -1818,16 +5665,16 @@
 <file path=word/numbering.xml><?xml version="1.0" encoding="utf-8"?>
 <w:numbering xmlns:wpc="http://schemas.microsoft.com/office/word/2010/wordprocessingCanvas" xmlns:mc="http://schemas.openxmlformats.org/markup-compatibility/2006" xmlns:o="urn:schemas-microsoft-com:office:office" xmlns:r="http://schemas.openxmlformats.org/officeDocument/2006/relationships" xmlns:m="http://schemas.openxmlformats.org/officeDocument/2006/math" xmlns:v="urn:schemas-microsoft-com:vml" xmlns:wp14="http://schemas.microsoft.com/office/word/2010/wordprocessingDrawing" xmlns:wp="http://schemas.openxmlformats.org/drawingml/2006/wordprocessingDrawing" xmlns:w10="urn:schemas-microsoft-com:office:word" xmlns:w="http://schemas.openxmlformats.org/wordprocessingml/2006/main" xmlns:w14="http://schemas.microsoft.com/office/word/2010/wordml" xmlns:w15="http://schemas.microsoft.com/office/word/2012/wordml" xmlns:wpg="http://schemas.microsoft.com/office/word/2010/wordprocessingGroup" xmlns:wpi="http://schemas.microsoft.com/office/word/2010/wordprocessingInk" xmlns:wne="http://schemas.microsoft.com/office/word/2006/wordml" xmlns:wps="http://schemas.microsoft.com/office/word/2010/wordprocessingShape" mc:Ignorable="w14 w15 wp14">
   <w:abstractNum w:abstractNumId="0">
-    <w:nsid w:val="2E396BD6"/>
+    <w:nsid w:val="13775D93"/>
     <w:multiLevelType w:val="hybridMultilevel"/>
-    <w:tmpl w:val="45041D96"/>
-    <w:lvl w:ilvl="0" w:tplc="E6226508">
+    <w:tmpl w:val="F2461244"/>
+    <w:lvl w:ilvl="0" w:tplc="0419000F">
       <w:start w:val="1"/>
       <w:numFmt w:val="decimal"/>
       <w:lvlText w:val="%1."/>
       <w:lvlJc w:val="left"/>
       <w:pPr>
-        <w:ind w:left="1080" w:hanging="360"/>
+        <w:ind w:left="720" w:hanging="360"/>
       </w:pPr>
       <w:rPr>
         <w:rFonts w:hint="default"/>
@@ -1839,7 +5686,7 @@
       <w:lvlText w:val="%2."/>
       <w:lvlJc w:val="left"/>
       <w:pPr>
-        <w:ind w:left="1800" w:hanging="360"/>
+        <w:ind w:left="1440" w:hanging="360"/>
       </w:pPr>
     </w:lvl>
     <w:lvl w:ilvl="2" w:tplc="0419001B" w:tentative="1">
@@ -1848,7 +5695,7 @@
       <w:lvlText w:val="%3."/>
       <w:lvlJc w:val="right"/>
       <w:pPr>
-        <w:ind w:left="2520" w:hanging="180"/>
+        <w:ind w:left="2160" w:hanging="180"/>
       </w:pPr>
     </w:lvl>
     <w:lvl w:ilvl="3" w:tplc="0419000F" w:tentative="1">
@@ -1857,7 +5704,7 @@
       <w:lvlText w:val="%4."/>
       <w:lvlJc w:val="left"/>
       <w:pPr>
-        <w:ind w:left="3240" w:hanging="360"/>
+        <w:ind w:left="2880" w:hanging="360"/>
       </w:pPr>
     </w:lvl>
     <w:lvl w:ilvl="4" w:tplc="04190019" w:tentative="1">
@@ -1866,7 +5713,7 @@
       <w:lvlText w:val="%5."/>
       <w:lvlJc w:val="left"/>
       <w:pPr>
-        <w:ind w:left="3960" w:hanging="360"/>
+        <w:ind w:left="3600" w:hanging="360"/>
       </w:pPr>
     </w:lvl>
     <w:lvl w:ilvl="5" w:tplc="0419001B" w:tentative="1">
@@ -1875,7 +5722,7 @@
       <w:lvlText w:val="%6."/>
       <w:lvlJc w:val="right"/>
       <w:pPr>
-        <w:ind w:left="4680" w:hanging="180"/>
+        <w:ind w:left="4320" w:hanging="180"/>
       </w:pPr>
     </w:lvl>
     <w:lvl w:ilvl="6" w:tplc="0419000F" w:tentative="1">
@@ -1884,7 +5731,7 @@
       <w:lvlText w:val="%7."/>
       <w:lvlJc w:val="left"/>
       <w:pPr>
-        <w:ind w:left="5400" w:hanging="360"/>
+        <w:ind w:left="5040" w:hanging="360"/>
       </w:pPr>
     </w:lvl>
     <w:lvl w:ilvl="7" w:tplc="04190019" w:tentative="1">
@@ -1893,7 +5740,7 @@
       <w:lvlText w:val="%8."/>
       <w:lvlJc w:val="left"/>
       <w:pPr>
-        <w:ind w:left="6120" w:hanging="360"/>
+        <w:ind w:left="5760" w:hanging="360"/>
       </w:pPr>
     </w:lvl>
     <w:lvl w:ilvl="8" w:tplc="0419001B" w:tentative="1">
@@ -1902,21 +5749,21 @@
       <w:lvlText w:val="%9."/>
       <w:lvlJc w:val="right"/>
       <w:pPr>
-        <w:ind w:left="6840" w:hanging="180"/>
+        <w:ind w:left="6480" w:hanging="180"/>
       </w:pPr>
     </w:lvl>
   </w:abstractNum>
   <w:abstractNum w:abstractNumId="1">
-    <w:nsid w:val="69234378"/>
+    <w:nsid w:val="2E396BD6"/>
     <w:multiLevelType w:val="hybridMultilevel"/>
-    <w:tmpl w:val="55840528"/>
-    <w:lvl w:ilvl="0" w:tplc="0419000F">
+    <w:tmpl w:val="45041D96"/>
+    <w:lvl w:ilvl="0" w:tplc="E6226508">
       <w:start w:val="1"/>
       <w:numFmt w:val="decimal"/>
       <w:lvlText w:val="%1."/>
       <w:lvlJc w:val="left"/>
       <w:pPr>
-        <w:ind w:left="720" w:hanging="360"/>
+        <w:ind w:left="1080" w:hanging="360"/>
       </w:pPr>
       <w:rPr>
         <w:rFonts w:hint="default"/>
@@ -1928,7 +5775,7 @@
       <w:lvlText w:val="%2."/>
       <w:lvlJc w:val="left"/>
       <w:pPr>
-        <w:ind w:left="1440" w:hanging="360"/>
+        <w:ind w:left="1800" w:hanging="360"/>
       </w:pPr>
     </w:lvl>
     <w:lvl w:ilvl="2" w:tplc="0419001B" w:tentative="1">
@@ -1937,7 +5784,7 @@
       <w:lvlText w:val="%3."/>
       <w:lvlJc w:val="right"/>
       <w:pPr>
-        <w:ind w:left="2160" w:hanging="180"/>
+        <w:ind w:left="2520" w:hanging="180"/>
       </w:pPr>
     </w:lvl>
     <w:lvl w:ilvl="3" w:tplc="0419000F" w:tentative="1">
@@ -1946,7 +5793,7 @@
       <w:lvlText w:val="%4."/>
       <w:lvlJc w:val="left"/>
       <w:pPr>
-        <w:ind w:left="2880" w:hanging="360"/>
+        <w:ind w:left="3240" w:hanging="360"/>
       </w:pPr>
     </w:lvl>
     <w:lvl w:ilvl="4" w:tplc="04190019" w:tentative="1">
@@ -1955,7 +5802,7 @@
       <w:lvlText w:val="%5."/>
       <w:lvlJc w:val="left"/>
       <w:pPr>
-        <w:ind w:left="3600" w:hanging="360"/>
+        <w:ind w:left="3960" w:hanging="360"/>
       </w:pPr>
     </w:lvl>
     <w:lvl w:ilvl="5" w:tplc="0419001B" w:tentative="1">
@@ -1964,7 +5811,7 @@
       <w:lvlText w:val="%6."/>
       <w:lvlJc w:val="right"/>
       <w:pPr>
-        <w:ind w:left="4320" w:hanging="180"/>
+        <w:ind w:left="4680" w:hanging="180"/>
       </w:pPr>
     </w:lvl>
     <w:lvl w:ilvl="6" w:tplc="0419000F" w:tentative="1">
@@ -1973,7 +5820,7 @@
       <w:lvlText w:val="%7."/>
       <w:lvlJc w:val="left"/>
       <w:pPr>
-        <w:ind w:left="5040" w:hanging="360"/>
+        <w:ind w:left="5400" w:hanging="360"/>
       </w:pPr>
     </w:lvl>
     <w:lvl w:ilvl="7" w:tplc="04190019" w:tentative="1">
@@ -1982,7 +5829,7 @@
       <w:lvlText w:val="%8."/>
       <w:lvlJc w:val="left"/>
       <w:pPr>
-        <w:ind w:left="5760" w:hanging="360"/>
+        <w:ind w:left="6120" w:hanging="360"/>
       </w:pPr>
     </w:lvl>
     <w:lvl w:ilvl="8" w:tplc="0419001B" w:tentative="1">
@@ -1991,15 +5838,199 @@
       <w:lvlText w:val="%9."/>
       <w:lvlJc w:val="right"/>
       <w:pPr>
+        <w:ind w:left="6840" w:hanging="180"/>
+      </w:pPr>
+    </w:lvl>
+  </w:abstractNum>
+  <w:abstractNum w:abstractNumId="2">
+    <w:nsid w:val="466B2DFB"/>
+    <w:multiLevelType w:val="hybridMultilevel"/>
+    <w:tmpl w:val="55BA42E4"/>
+    <w:lvl w:ilvl="0" w:tplc="0419000F">
+      <w:start w:val="1"/>
+      <w:numFmt w:val="decimal"/>
+      <w:lvlText w:val="%1."/>
+      <w:lvlJc w:val="left"/>
+      <w:pPr>
+        <w:ind w:left="720" w:hanging="360"/>
+      </w:pPr>
+      <w:rPr>
+        <w:rFonts w:hint="default"/>
+      </w:rPr>
+    </w:lvl>
+    <w:lvl w:ilvl="1" w:tplc="04190019" w:tentative="1">
+      <w:start w:val="1"/>
+      <w:numFmt w:val="lowerLetter"/>
+      <w:lvlText w:val="%2."/>
+      <w:lvlJc w:val="left"/>
+      <w:pPr>
+        <w:ind w:left="1440" w:hanging="360"/>
+      </w:pPr>
+    </w:lvl>
+    <w:lvl w:ilvl="2" w:tplc="0419001B" w:tentative="1">
+      <w:start w:val="1"/>
+      <w:numFmt w:val="lowerRoman"/>
+      <w:lvlText w:val="%3."/>
+      <w:lvlJc w:val="right"/>
+      <w:pPr>
+        <w:ind w:left="2160" w:hanging="180"/>
+      </w:pPr>
+    </w:lvl>
+    <w:lvl w:ilvl="3" w:tplc="0419000F" w:tentative="1">
+      <w:start w:val="1"/>
+      <w:numFmt w:val="decimal"/>
+      <w:lvlText w:val="%4."/>
+      <w:lvlJc w:val="left"/>
+      <w:pPr>
+        <w:ind w:left="2880" w:hanging="360"/>
+      </w:pPr>
+    </w:lvl>
+    <w:lvl w:ilvl="4" w:tplc="04190019" w:tentative="1">
+      <w:start w:val="1"/>
+      <w:numFmt w:val="lowerLetter"/>
+      <w:lvlText w:val="%5."/>
+      <w:lvlJc w:val="left"/>
+      <w:pPr>
+        <w:ind w:left="3600" w:hanging="360"/>
+      </w:pPr>
+    </w:lvl>
+    <w:lvl w:ilvl="5" w:tplc="0419001B" w:tentative="1">
+      <w:start w:val="1"/>
+      <w:numFmt w:val="lowerRoman"/>
+      <w:lvlText w:val="%6."/>
+      <w:lvlJc w:val="right"/>
+      <w:pPr>
+        <w:ind w:left="4320" w:hanging="180"/>
+      </w:pPr>
+    </w:lvl>
+    <w:lvl w:ilvl="6" w:tplc="0419000F" w:tentative="1">
+      <w:start w:val="1"/>
+      <w:numFmt w:val="decimal"/>
+      <w:lvlText w:val="%7."/>
+      <w:lvlJc w:val="left"/>
+      <w:pPr>
+        <w:ind w:left="5040" w:hanging="360"/>
+      </w:pPr>
+    </w:lvl>
+    <w:lvl w:ilvl="7" w:tplc="04190019" w:tentative="1">
+      <w:start w:val="1"/>
+      <w:numFmt w:val="lowerLetter"/>
+      <w:lvlText w:val="%8."/>
+      <w:lvlJc w:val="left"/>
+      <w:pPr>
+        <w:ind w:left="5760" w:hanging="360"/>
+      </w:pPr>
+    </w:lvl>
+    <w:lvl w:ilvl="8" w:tplc="0419001B" w:tentative="1">
+      <w:start w:val="1"/>
+      <w:numFmt w:val="lowerRoman"/>
+      <w:lvlText w:val="%9."/>
+      <w:lvlJc w:val="right"/>
+      <w:pPr>
+        <w:ind w:left="6480" w:hanging="180"/>
+      </w:pPr>
+    </w:lvl>
+  </w:abstractNum>
+  <w:abstractNum w:abstractNumId="3">
+    <w:nsid w:val="69234378"/>
+    <w:multiLevelType w:val="hybridMultilevel"/>
+    <w:tmpl w:val="55840528"/>
+    <w:lvl w:ilvl="0" w:tplc="0419000F">
+      <w:start w:val="1"/>
+      <w:numFmt w:val="decimal"/>
+      <w:lvlText w:val="%1."/>
+      <w:lvlJc w:val="left"/>
+      <w:pPr>
+        <w:ind w:left="720" w:hanging="360"/>
+      </w:pPr>
+      <w:rPr>
+        <w:rFonts w:hint="default"/>
+      </w:rPr>
+    </w:lvl>
+    <w:lvl w:ilvl="1" w:tplc="04190019" w:tentative="1">
+      <w:start w:val="1"/>
+      <w:numFmt w:val="lowerLetter"/>
+      <w:lvlText w:val="%2."/>
+      <w:lvlJc w:val="left"/>
+      <w:pPr>
+        <w:ind w:left="1440" w:hanging="360"/>
+      </w:pPr>
+    </w:lvl>
+    <w:lvl w:ilvl="2" w:tplc="0419001B" w:tentative="1">
+      <w:start w:val="1"/>
+      <w:numFmt w:val="lowerRoman"/>
+      <w:lvlText w:val="%3."/>
+      <w:lvlJc w:val="right"/>
+      <w:pPr>
+        <w:ind w:left="2160" w:hanging="180"/>
+      </w:pPr>
+    </w:lvl>
+    <w:lvl w:ilvl="3" w:tplc="0419000F" w:tentative="1">
+      <w:start w:val="1"/>
+      <w:numFmt w:val="decimal"/>
+      <w:lvlText w:val="%4."/>
+      <w:lvlJc w:val="left"/>
+      <w:pPr>
+        <w:ind w:left="2880" w:hanging="360"/>
+      </w:pPr>
+    </w:lvl>
+    <w:lvl w:ilvl="4" w:tplc="04190019" w:tentative="1">
+      <w:start w:val="1"/>
+      <w:numFmt w:val="lowerLetter"/>
+      <w:lvlText w:val="%5."/>
+      <w:lvlJc w:val="left"/>
+      <w:pPr>
+        <w:ind w:left="3600" w:hanging="360"/>
+      </w:pPr>
+    </w:lvl>
+    <w:lvl w:ilvl="5" w:tplc="0419001B" w:tentative="1">
+      <w:start w:val="1"/>
+      <w:numFmt w:val="lowerRoman"/>
+      <w:lvlText w:val="%6."/>
+      <w:lvlJc w:val="right"/>
+      <w:pPr>
+        <w:ind w:left="4320" w:hanging="180"/>
+      </w:pPr>
+    </w:lvl>
+    <w:lvl w:ilvl="6" w:tplc="0419000F" w:tentative="1">
+      <w:start w:val="1"/>
+      <w:numFmt w:val="decimal"/>
+      <w:lvlText w:val="%7."/>
+      <w:lvlJc w:val="left"/>
+      <w:pPr>
+        <w:ind w:left="5040" w:hanging="360"/>
+      </w:pPr>
+    </w:lvl>
+    <w:lvl w:ilvl="7" w:tplc="04190019" w:tentative="1">
+      <w:start w:val="1"/>
+      <w:numFmt w:val="lowerLetter"/>
+      <w:lvlText w:val="%8."/>
+      <w:lvlJc w:val="left"/>
+      <w:pPr>
+        <w:ind w:left="5760" w:hanging="360"/>
+      </w:pPr>
+    </w:lvl>
+    <w:lvl w:ilvl="8" w:tplc="0419001B" w:tentative="1">
+      <w:start w:val="1"/>
+      <w:numFmt w:val="lowerRoman"/>
+      <w:lvlText w:val="%9."/>
+      <w:lvlJc w:val="right"/>
+      <w:pPr>
         <w:ind w:left="6480" w:hanging="180"/>
       </w:pPr>
     </w:lvl>
   </w:abstractNum>
   <w:num w:numId="1">
+    <w:abstractNumId w:val="3"/>
+  </w:num>
+  <w:num w:numId="2">
     <w:abstractNumId w:val="1"/>
   </w:num>
-  <w:num w:numId="2">
+  <w:num w:numId="3">
     <w:abstractNumId w:val="0"/>
+  </w:num>
+  <w:num w:numId="4">
+    <w:abstractNumId w:val="2"/>
   </w:num>
 </w:numbering>
 </file>
@@ -2401,7 +6432,6 @@
   <w:style w:type="character" w:default="1" w:styleId="a0">
     <w:name w:val="Default Paragraph Font"/>
     <w:uiPriority w:val="1"/>
-    <w:semiHidden/>
     <w:unhideWhenUsed/>
   </w:style>
   <w:style w:type="table" w:default="1" w:styleId="a1">

</xml_diff>